<commit_message>
design and output doc
</commit_message>
<xml_diff>
--- a/docs/CS550_01_Ajay_Ramesh_Chandra_Kumar_PA3/PA3-design-doc.docx
+++ b/docs/CS550_01_Ajay_Ramesh_Chandra_Kumar_PA3/PA3-design-doc.docx
@@ -1,43 +1,573 @@
 
 <file path=word/document.xml><?xml version="1.0" encoding="utf-8"?>
-<w:document xmlns:wpc="http://schemas.microsoft.com/office/word/2010/wordprocessingCanvas" xmlns:mo="http://schemas.microsoft.com/office/mac/office/2008/main" xmlns:mc="http://schemas.openxmlformats.org/markup-compatibility/2006" xmlns:mv="urn:schemas-microsoft-com:mac:vml" xmlns:o="urn:schemas-microsoft-com:office:office" xmlns:r="http://schemas.openxmlformats.org/officeDocument/2006/relationships" xmlns:m="http://schemas.openxmlformats.org/officeDocument/2006/math" xmlns:v="urn:schemas-microsoft-com:vml" xmlns:wp14="http://schemas.microsoft.com/office/word/2010/wordprocessingDrawing" xmlns:wp="http://schemas.openxmlformats.org/drawingml/2006/wordprocessingDrawing" xmlns:w10="urn:schemas-microsoft-com:office:word" xmlns:w="http://schemas.openxmlformats.org/wordprocessingml/2006/main" xmlns:w14="http://schemas.microsoft.com/office/word/2010/wordml" xmlns:w15="http://schemas.microsoft.com/office/word/2012/wordml" xmlns:wpg="http://schemas.microsoft.com/office/word/2010/wordprocessingGroup" xmlns:wpi="http://schemas.microsoft.com/office/word/2010/wordprocessingInk" xmlns:wne="http://schemas.microsoft.com/office/word/2006/wordml" xmlns:wps="http://schemas.microsoft.com/office/word/2010/wordprocessingShape" mc:Ignorable="w14 w15 wp14">
+<w:document xmlns:o="urn:schemas-microsoft-com:office:office" xmlns:r="http://schemas.openxmlformats.org/officeDocument/2006/relationships" xmlns:v="urn:schemas-microsoft-com:vml" xmlns:w="http://schemas.openxmlformats.org/wordprocessingml/2006/main" xmlns:w10="urn:schemas-microsoft-com:office:word" xmlns:wp="http://schemas.openxmlformats.org/drawingml/2006/wordprocessingDrawing" xmlns:wps="http://schemas.microsoft.com/office/word/2010/wordprocessingShape" xmlns:wpg="http://schemas.microsoft.com/office/word/2010/wordprocessingGroup" xmlns:mc="http://schemas.openxmlformats.org/markup-compatibility/2006" xmlns:wp14="http://schemas.microsoft.com/office/word/2010/wordprocessingDrawing" xmlns:w14="http://schemas.microsoft.com/office/word/2010/wordml" mc:Ignorable="w14 wp14">
   <w:body>
     <w:p>
       <w:pPr>
         <w:pStyle w:val="Heading1"/>
-      </w:pPr>
-      <w:r>
-        <w:t xml:space="preserve">Design Doc </w:t>
-      </w:r>
-    </w:p>
-    <w:p>
-      <w:r>
-        <w:t>We have used the Java Sockets to implement GNutella type network.</w:t>
-      </w:r>
-      <w:r>
+        <w:spacing w:before="240" w:after="0"/>
+        <w:rPr/>
+      </w:pPr>
+      <w:r>
+        <w:rPr/>
+        <w:tab/>
+        <w:tab/>
+        <w:tab/>
+        <w:t>Design Doc</w:t>
+      </w:r>
+      <w:r>
+        <w:rPr/>
+        <w:t>ument</w:t>
+      </w:r>
+    </w:p>
+    <w:p>
+      <w:pPr>
+        <w:pStyle w:val="Heading1"/>
+        <w:rPr/>
+      </w:pPr>
+      <w:r>
+        <w:rPr/>
         <w:t xml:space="preserve"> </w:t>
       </w:r>
-      <w:r>
-        <w:t>We have kept the TTL to 7 by default which will decrement when it hops from one hop to another .</w:t>
+    </w:p>
+    <w:p>
+      <w:pPr>
+        <w:pStyle w:val="Normal"/>
+        <w:rPr/>
+      </w:pPr>
+      <w:r>
+        <w:rPr/>
+        <w:t xml:space="preserve">We have used the Java Sockets to implement </w:t>
+      </w:r>
+      <w:r>
+        <w:rPr/>
+        <w:t xml:space="preserve">for the interprocess communication in our </w:t>
+      </w:r>
+      <w:r>
+        <w:rPr/>
+        <w:t>G</w:t>
+      </w:r>
+      <w:r>
+        <w:rPr/>
+        <w:t>n</w:t>
+      </w:r>
+      <w:r>
+        <w:rPr/>
+        <w:t xml:space="preserve">utella </w:t>
+      </w:r>
+      <w:r>
+        <w:rPr/>
+        <w:t>File Sharing System</w:t>
+      </w:r>
+      <w:r>
+        <w:rPr/>
+        <w:t>. We have kept the TTL to 7 by default which will decrement when it hops from one hop to another .</w:t>
+      </w:r>
+    </w:p>
+    <w:p>
+      <w:pPr>
+        <w:pStyle w:val="Normal"/>
+        <w:rPr/>
+      </w:pPr>
+      <w:r>
+        <w:rPr/>
+      </w:r>
+    </w:p>
+    <w:p>
+      <w:pPr>
+        <w:pStyle w:val="Normal"/>
+        <w:rPr/>
+      </w:pPr>
+      <w:r>
+        <w:rPr/>
+        <w:t>Program design :</w:t>
+      </w:r>
+    </w:p>
+    <w:p>
+      <w:pPr>
+        <w:pStyle w:val="Normal"/>
+        <w:rPr/>
+      </w:pPr>
+      <w:r>
+        <w:rPr/>
+      </w:r>
+    </w:p>
+    <w:p>
+      <w:pPr>
+        <w:pStyle w:val="Normal"/>
+        <w:rPr/>
+      </w:pPr>
+      <w:r>
+        <w:rPr/>
+        <w:t>Each peer contains :</w:t>
+      </w:r>
+    </w:p>
+    <w:p>
+      <w:pPr>
+        <w:pStyle w:val="Normal"/>
+        <w:rPr/>
+      </w:pPr>
+      <w:r>
+        <w:rPr/>
+        <w:t>1. A client thread (peer acting as a client, ie, sending requests to other peers)</w:t>
+      </w:r>
+    </w:p>
+    <w:p>
+      <w:pPr>
+        <w:pStyle w:val="Normal"/>
+        <w:rPr/>
+      </w:pPr>
+      <w:r>
+        <w:rPr/>
+        <w:t>2. A server thread (peer acting as server I.e, accepting request from other peers)</w:t>
+      </w:r>
+    </w:p>
+    <w:p>
+      <w:pPr>
+        <w:pStyle w:val="Normal"/>
+        <w:rPr/>
+      </w:pPr>
+      <w:r>
+        <w:rPr/>
+        <w:t>3. a watcher thread (to monitor events on the peers master folder and notify neighbors when there is a change)</w:t>
+      </w:r>
+    </w:p>
+    <w:p>
+      <w:pPr>
+        <w:pStyle w:val="Normal"/>
+        <w:rPr/>
+      </w:pPr>
+      <w:r>
+        <w:rPr/>
+        <w:t>4. A pull thread</w:t>
+      </w:r>
+    </w:p>
+    <w:p>
+      <w:pPr>
+        <w:pStyle w:val="Normal"/>
+        <w:rPr/>
+      </w:pPr>
+      <w:r>
+        <w:rPr/>
+      </w:r>
+    </w:p>
+    <w:p>
+      <w:pPr>
+        <w:pStyle w:val="Normal"/>
+        <w:rPr/>
+      </w:pPr>
+      <w:r>
+        <w:rPr/>
+        <w:t>Each peer also maintains :</w:t>
+      </w:r>
+    </w:p>
+    <w:p>
+      <w:pPr>
+        <w:pStyle w:val="Normal"/>
+        <w:rPr/>
+      </w:pPr>
+      <w:r>
+        <w:rPr/>
+        <w:t>1. query messages it has seen</w:t>
+      </w:r>
+    </w:p>
+    <w:p>
+      <w:pPr>
+        <w:pStyle w:val="Normal"/>
+        <w:rPr/>
+      </w:pPr>
+      <w:r>
+        <w:rPr/>
+        <w:t>2. queryhit messages it has seen</w:t>
+      </w:r>
+    </w:p>
+    <w:p>
+      <w:pPr>
+        <w:pStyle w:val="Normal"/>
+        <w:rPr/>
+      </w:pPr>
+      <w:r>
+        <w:rPr/>
+        <w:t>3. invalidation messages it has seen</w:t>
+      </w:r>
+    </w:p>
+    <w:p>
+      <w:pPr>
+        <w:pStyle w:val="Normal"/>
+        <w:rPr/>
+      </w:pPr>
+      <w:r>
+        <w:rPr/>
+        <w:t>4. all files residing on the peer and their metadata</w:t>
+      </w:r>
+    </w:p>
+    <w:p>
+      <w:pPr>
+        <w:pStyle w:val="Normal"/>
+        <w:rPr/>
+      </w:pPr>
+      <w:r>
+        <w:rPr/>
+        <w:t>5. all its neighbors (initialized on bootup from the peer configuration file)</w:t>
+      </w:r>
+    </w:p>
+    <w:p>
+      <w:pPr>
+        <w:pStyle w:val="Normal"/>
+        <w:rPr/>
+      </w:pPr>
+      <w:r>
+        <w:rPr/>
+      </w:r>
+    </w:p>
+    <w:p>
+      <w:pPr>
+        <w:pStyle w:val="Normal"/>
+        <w:rPr/>
+      </w:pPr>
+      <w:r>
+        <w:rPr/>
+      </w:r>
+    </w:p>
+    <w:p>
+      <w:pPr>
+        <w:pStyle w:val="Normal"/>
+        <w:rPr/>
+      </w:pPr>
+      <w:r>
+        <w:rPr/>
+        <w:t>PUSH BASED:</w:t>
+      </w:r>
+    </w:p>
+    <w:p>
+      <w:pPr>
+        <w:pStyle w:val="Normal"/>
+        <w:rPr/>
+      </w:pPr>
+      <w:r>
+        <w:rPr/>
+        <w:t>1. On the peer bootup, a watcher thread is created to monitor the peer’s master folder.</w:t>
+      </w:r>
+    </w:p>
+    <w:p>
+      <w:pPr>
+        <w:pStyle w:val="Normal"/>
+        <w:rPr/>
+      </w:pPr>
+      <w:r>
+        <w:rPr/>
+        <w:t>2. the watcher thread continously monitors the folder for any changes, and send out a message to the peer when any file is modified/deleted/created.</w:t>
+      </w:r>
+    </w:p>
+    <w:p>
+      <w:pPr>
+        <w:pStyle w:val="Normal"/>
+        <w:rPr/>
+      </w:pPr>
+      <w:r>
+        <w:rPr/>
+        <w:t>3. Peer upon receiving the notification update the metadata of the files it is holding and send out an INVALIDATION message to all its neighbor about the changes.</w:t>
+      </w:r>
+    </w:p>
+    <w:p>
+      <w:pPr>
+        <w:pStyle w:val="Normal"/>
+        <w:rPr/>
+      </w:pPr>
+      <w:r>
+        <w:rPr/>
+        <w:t>4. Peer upon receiving the INVALIDATION message, if the file was downloaded from the peer before, the file is marked as stale. And again the message is forwarded to all its neighbors.</w:t>
+      </w:r>
+    </w:p>
+    <w:p>
+      <w:pPr>
+        <w:pStyle w:val="Normal"/>
+        <w:rPr/>
+      </w:pPr>
+      <w:r>
+        <w:rPr/>
+      </w:r>
+    </w:p>
+    <w:p>
+      <w:pPr>
+        <w:pStyle w:val="Normal"/>
+        <w:rPr/>
+      </w:pPr>
+      <w:r>
+        <w:rPr/>
+      </w:r>
+    </w:p>
+    <w:p>
+      <w:pPr>
+        <w:pStyle w:val="Normal"/>
+        <w:rPr/>
+      </w:pPr>
+      <w:r>
+        <w:rPr/>
+        <w:t>PULL BASED:</w:t>
+      </w:r>
+    </w:p>
+    <w:p>
+      <w:pPr>
+        <w:pStyle w:val="Normal"/>
+        <w:rPr/>
+      </w:pPr>
+      <w:r>
+        <w:rPr/>
+      </w:r>
+    </w:p>
+    <w:p>
+      <w:pPr>
+        <w:pStyle w:val="Normal"/>
+        <w:rPr/>
+      </w:pPr>
+      <w:r>
+        <w:rPr/>
+      </w:r>
+    </w:p>
+    <w:p>
+      <w:pPr>
+        <w:pStyle w:val="Normal"/>
+        <w:rPr/>
+      </w:pPr>
+      <w:r>
+        <w:rPr/>
+      </w:r>
+    </w:p>
+    <w:p>
+      <w:pPr>
+        <w:pStyle w:val="Normal"/>
+        <w:rPr/>
+      </w:pPr>
+      <w:r>
+        <w:rPr/>
+      </w:r>
+    </w:p>
+    <w:p>
+      <w:pPr>
+        <w:pStyle w:val="Normal"/>
+        <w:rPr/>
+      </w:pPr>
+      <w:r>
+        <w:rPr/>
+      </w:r>
+    </w:p>
+    <w:p>
+      <w:pPr>
+        <w:pStyle w:val="Normal"/>
+        <w:rPr/>
+      </w:pPr>
+      <w:r>
+        <w:rPr/>
+      </w:r>
+    </w:p>
+    <w:p>
+      <w:pPr>
+        <w:pStyle w:val="Normal"/>
+        <w:rPr/>
+      </w:pPr>
+      <w:r>
+        <w:rPr/>
+      </w:r>
+    </w:p>
+    <w:p>
+      <w:pPr>
+        <w:pStyle w:val="Normal"/>
+        <w:rPr/>
+      </w:pPr>
+      <w:r>
+        <w:rPr/>
+      </w:r>
+    </w:p>
+    <w:p>
+      <w:pPr>
+        <w:pStyle w:val="Normal"/>
+        <w:rPr/>
+      </w:pPr>
+      <w:r>
+        <w:rPr/>
+      </w:r>
+    </w:p>
+    <w:p>
+      <w:pPr>
+        <w:pStyle w:val="Normal"/>
+        <w:rPr/>
+      </w:pPr>
+      <w:r>
+        <w:rPr/>
+        <w:t>Sequence Diagram :</w:t>
+      </w:r>
+    </w:p>
+    <w:p>
+      <w:pPr>
+        <w:pStyle w:val="Normal"/>
+        <w:rPr/>
+      </w:pPr>
+      <w:r>
+        <w:rPr/>
+        <w:drawing>
+          <wp:anchor behindDoc="0" distT="0" distB="0" distL="0" distR="0" simplePos="0" locked="0" layoutInCell="1" allowOverlap="1" relativeHeight="8">
+            <wp:simplePos x="0" y="0"/>
+            <wp:positionH relativeFrom="column">
+              <wp:align>center</wp:align>
+            </wp:positionH>
+            <wp:positionV relativeFrom="paragraph">
+              <wp:posOffset>635</wp:posOffset>
+            </wp:positionV>
+            <wp:extent cx="5255260" cy="7858760"/>
+            <wp:effectExtent l="0" t="0" r="0" b="0"/>
+            <wp:wrapSquare wrapText="largest"/>
+            <wp:docPr id="1" name="Image1" descr=""/>
+            <wp:cNvGraphicFramePr>
+              <a:graphicFrameLocks xmlns:a="http://schemas.openxmlformats.org/drawingml/2006/main" noChangeAspect="1"/>
+            </wp:cNvGraphicFramePr>
+            <a:graphic xmlns:a="http://schemas.openxmlformats.org/drawingml/2006/main">
+              <a:graphicData uri="http://schemas.openxmlformats.org/drawingml/2006/picture">
+                <pic:pic xmlns:pic="http://schemas.openxmlformats.org/drawingml/2006/picture">
+                  <pic:nvPicPr>
+                    <pic:cNvPr id="1" name="Image1" descr=""/>
+                    <pic:cNvPicPr>
+                      <a:picLocks noChangeAspect="1" noChangeArrowheads="1"/>
+                    </pic:cNvPicPr>
+                  </pic:nvPicPr>
+                  <pic:blipFill>
+                    <a:blip r:embed="rId2"/>
+                    <a:stretch>
+                      <a:fillRect/>
+                    </a:stretch>
+                  </pic:blipFill>
+                  <pic:spPr bwMode="auto">
+                    <a:xfrm>
+                      <a:off x="0" y="0"/>
+                      <a:ext cx="5255260" cy="7858760"/>
+                    </a:xfrm>
+                    <a:prstGeom prst="rect">
+                      <a:avLst/>
+                    </a:prstGeom>
+                  </pic:spPr>
+                </pic:pic>
+              </a:graphicData>
+            </a:graphic>
+          </wp:anchor>
+        </w:drawing>
+      </w:r>
+    </w:p>
+    <w:p>
+      <w:pPr>
+        <w:pStyle w:val="Normal"/>
+        <w:rPr/>
+      </w:pPr>
+      <w:r>
+        <w:rPr/>
+      </w:r>
+    </w:p>
+    <w:p>
+      <w:pPr>
+        <w:pStyle w:val="Normal"/>
+        <w:rPr/>
+      </w:pPr>
+      <w:r>
+        <w:rPr/>
       </w:r>
     </w:p>
     <w:p>
       <w:pPr>
         <w:pStyle w:val="Heading2"/>
-      </w:pPr>
-      <w:r>
+        <w:rPr/>
+      </w:pPr>
+      <w:r>
+        <w:rPr/>
+      </w:r>
+    </w:p>
+    <w:p>
+      <w:pPr>
+        <w:pStyle w:val="Heading2"/>
+        <w:rPr/>
+      </w:pPr>
+      <w:r>
+        <w:rPr/>
+      </w:r>
+    </w:p>
+    <w:p>
+      <w:pPr>
+        <w:pStyle w:val="Heading2"/>
+        <w:rPr/>
+      </w:pPr>
+      <w:r>
+        <w:rPr/>
+        <w:t>Use case supported:</w:t>
+      </w:r>
+    </w:p>
+    <w:p>
+      <w:pPr>
+        <w:pStyle w:val="Normal"/>
+        <w:rPr/>
+      </w:pPr>
+      <w:r>
+        <w:rPr/>
+        <w:t>1. lookup for a file by entering the file name.</w:t>
+      </w:r>
+    </w:p>
+    <w:p>
+      <w:pPr>
+        <w:pStyle w:val="Normal"/>
+        <w:rPr/>
+      </w:pPr>
+      <w:r>
+        <w:rPr/>
+        <w:t>2. download a file by entering file name, peer address and port from where to downloaded.</w:t>
+      </w:r>
+    </w:p>
+    <w:p>
+      <w:pPr>
+        <w:pStyle w:val="Normal"/>
+        <w:rPr/>
+      </w:pPr>
+      <w:r>
+        <w:rPr/>
+        <w:t>3. Refresh a stale file</w:t>
+      </w:r>
+    </w:p>
+    <w:p>
+      <w:pPr>
+        <w:pStyle w:val="Heading2"/>
+        <w:rPr/>
+      </w:pPr>
+      <w:r>
+        <w:rPr/>
+      </w:r>
+    </w:p>
+    <w:p>
+      <w:pPr>
+        <w:pStyle w:val="Heading2"/>
+        <w:rPr/>
+      </w:pPr>
+      <w:r>
+        <w:rPr/>
         <w:t xml:space="preserve">Configuration file- </w:t>
       </w:r>
     </w:p>
-    <w:p/>
-    <w:p>
-      <w:pPr>
+    <w:p>
+      <w:pPr>
+        <w:pStyle w:val="Normal"/>
+        <w:rPr/>
+      </w:pPr>
+      <w:r>
+        <w:rPr/>
+      </w:r>
+    </w:p>
+    <w:p>
+      <w:pPr>
+        <w:pStyle w:val="Normal"/>
         <w:rPr>
           <w:b/>
+          <w:b/>
+          <w:i/>
           <w:i/>
         </w:rPr>
       </w:pPr>
       <w:r>
+        <w:rPr/>
         <w:t xml:space="preserve">We have kept list of neighbors in a separate like </w:t>
       </w:r>
       <w:r>
@@ -50,66 +580,87 @@
     </w:p>
     <w:p>
       <w:pPr>
+        <w:pStyle w:val="Normal"/>
+        <w:rPr>
+          <w:b/>
+          <w:b/>
+          <w:i/>
+          <w:i/>
+        </w:rPr>
+      </w:pPr>
+      <w:r>
         <w:rPr>
           <w:b/>
           <w:i/>
         </w:rPr>
-      </w:pPr>
-    </w:p>
-    <w:p>
-      <w:r>
-        <w:t xml:space="preserve">Below configuration for </w:t>
-      </w:r>
-      <w:r>
-        <w:t>linear &amp; star</w:t>
-      </w:r>
-      <w:r>
-        <w:t xml:space="preserve"> topology</w:t>
-      </w:r>
-      <w:r>
-        <w:t>, where ip is the ip address of neighbor.</w:t>
+      </w:r>
+    </w:p>
+    <w:p>
+      <w:pPr>
+        <w:pStyle w:val="Normal"/>
+        <w:rPr/>
+      </w:pPr>
+      <w:r>
+        <w:rPr/>
+        <w:t>Below configuration for linear &amp; star topology, where ip is the ip address of neighbor.</w:t>
       </w:r>
     </w:p>
     <w:p>
       <w:pPr>
         <w:pStyle w:val="Heading2"/>
+        <w:rPr/>
       </w:pPr>
       <w:bookmarkStart w:id="0" w:name="_GoBack"/>
       <w:bookmarkEnd w:id="0"/>
       <w:r>
+        <w:rPr/>
         <w:t xml:space="preserve">Linear Topology </w:t>
       </w:r>
     </w:p>
     <w:tbl>
       <w:tblPr>
         <w:tblStyle w:val="TableGrid"/>
-        <w:tblW w:w="0" w:type="auto"/>
-        <w:tblLook w:val="04A0" w:firstRow="1" w:lastRow="0" w:firstColumn="1" w:lastColumn="0" w:noHBand="0" w:noVBand="1"/>
+        <w:tblW w:w="9360" w:type="dxa"/>
+        <w:jc w:val="left"/>
+        <w:tblInd w:w="0" w:type="dxa"/>
+        <w:tblCellMar>
+          <w:top w:w="0" w:type="dxa"/>
+          <w:left w:w="113" w:type="dxa"/>
+          <w:bottom w:w="0" w:type="dxa"/>
+          <w:right w:w="108" w:type="dxa"/>
+        </w:tblCellMar>
+        <w:tblLook w:val="04a0" w:noVBand="1" w:noHBand="0" w:firstRow="1" w:lastRow="0" w:firstColumn="1" w:lastColumn="0"/>
       </w:tblPr>
       <w:tblGrid>
         <w:gridCol w:w="7616"/>
-        <w:gridCol w:w="1744"/>
+        <w:gridCol w:w="1743"/>
       </w:tblGrid>
       <w:tr>
+        <w:trPr/>
         <w:tc>
           <w:tcPr>
-            <w:tcW w:w="4675" w:type="dxa"/>
+            <w:tcW w:w="7616" w:type="dxa"/>
             <w:tcBorders>
               <w:top w:val="nil"/>
               <w:left w:val="nil"/>
               <w:bottom w:val="nil"/>
               <w:right w:val="nil"/>
+              <w:insideH w:val="nil"/>
+              <w:insideV w:val="nil"/>
             </w:tcBorders>
+            <w:shd w:fill="auto" w:val="clear"/>
           </w:tcPr>
           <w:p>
-            <w:r>
-              <w:rPr>
-                <w:noProof/>
-              </w:rPr>
+            <w:pPr>
+              <w:pStyle w:val="Normal"/>
+              <w:rPr/>
+            </w:pPr>
+            <w:r>
+              <w:rPr/>
               <mc:AlternateContent>
                 <mc:Choice Requires="wpg">
                   <w:drawing>
-                    <wp:anchor distT="0" distB="0" distL="114300" distR="114300" simplePos="0" relativeHeight="251659264" behindDoc="0" locked="0" layoutInCell="1" allowOverlap="1" wp14:anchorId="350F4418" wp14:editId="7F10A898">
+                    <wp:anchor behindDoc="0" distT="0" distB="0" distL="114300" distR="113665" simplePos="0" locked="0" layoutInCell="1" allowOverlap="1" relativeHeight="2" wp14:anchorId="350F4418">
                       <wp:simplePos x="0" y="0"/>
                       <wp:positionH relativeFrom="column">
                         <wp:posOffset>635</wp:posOffset>
@@ -117,7 +668,7 @@
                       <wp:positionV relativeFrom="paragraph">
                         <wp:posOffset>197485</wp:posOffset>
                       </wp:positionV>
-                      <wp:extent cx="4667885" cy="454660"/>
+                      <wp:extent cx="4668520" cy="455295"/>
                       <wp:effectExtent l="0" t="0" r="31115" b="27940"/>
                       <wp:wrapThrough wrapText="bothSides">
                         <wp:wrapPolygon edited="0">
@@ -132,8 +683,7 @@
                           <wp:lineTo x="235" y="0"/>
                         </wp:wrapPolygon>
                       </wp:wrapThrough>
-                      <wp:docPr id="24" name="Group 24"/>
-                      <wp:cNvGraphicFramePr/>
+                      <wp:docPr id="2" name="Group 24"/>
                       <a:graphic xmlns:a="http://schemas.openxmlformats.org/drawingml/2006/main">
                         <a:graphicData uri="http://schemas.microsoft.com/office/word/2010/wordprocessingGroup">
                           <wpg:wgp>
@@ -141,22 +691,20 @@
                             <wpg:grpSpPr>
                               <a:xfrm>
                                 <a:off x="0" y="0"/>
-                                <a:ext cx="4667885" cy="454660"/>
-                                <a:chOff x="0" y="0"/>
-                                <a:chExt cx="5373839" cy="454770"/>
+                                <a:ext cx="4667760" cy="454680"/>
                               </a:xfrm>
                             </wpg:grpSpPr>
                             <wps:wsp>
-                              <wps:cNvPr id="1" name="Oval 1"/>
                               <wps:cNvSpPr/>
                               <wps:spPr>
                                 <a:xfrm>
                                   <a:off x="0" y="0"/>
-                                  <a:ext cx="453970" cy="454770"/>
+                                  <a:ext cx="393840" cy="454680"/>
                                 </a:xfrm>
                                 <a:prstGeom prst="ellipse">
                                   <a:avLst/>
                                 </a:prstGeom>
+                                <a:ln/>
                               </wps:spPr>
                               <wps:style>
                                 <a:lnRef idx="2">
@@ -168,40 +716,56 @@
                                 <a:effectRef idx="0">
                                   <a:schemeClr val="dk1"/>
                                 </a:effectRef>
-                                <a:fontRef idx="minor">
-                                  <a:schemeClr val="dk1"/>
-                                </a:fontRef>
+                                <a:fontRef idx="minor"/>
                               </wps:style>
                               <wps:txbx>
                                 <w:txbxContent>
                                   <w:p>
                                     <w:pPr>
+                                      <w:overflowPunct w:val="false"/>
+                                      <w:spacing w:before="0" w:after="0" w:lineRule="auto" w:line="240"/>
                                       <w:jc w:val="center"/>
+                                      <w:rPr/>
                                     </w:pPr>
                                     <w:r>
+                                      <w:rPr>
+                                        <w:sz w:val="24"/>
+                                        <w:b w:val="false"/>
+                                        <w:u w:val="none"/>
+                                        <w:dstrike w:val="false"/>
+                                        <w:strike w:val="false"/>
+                                        <w:i w:val="false"/>
+                                        <w:vertAlign w:val="baseline"/>
+                                        <w:position w:val="0"/>
+                                        <w:spacing w:val="0"/>
+                                        <w:szCs w:val="24"/>
+                                        <w:bCs w:val="false"/>
+                                        <w:iCs w:val="false"/>
+                                        <w:smallCaps w:val="false"/>
+                                        <w:caps w:val="false"/>
+                                        <w:rFonts w:ascii="Calibri" w:hAnsi="Calibri"/>
+                                        <w:color w:val="000000"/>
+                                      </w:rPr>
                                       <w:t>1</w:t>
                                     </w:r>
                                   </w:p>
                                 </w:txbxContent>
                               </wps:txbx>
-                              <wps:bodyPr rot="0" spcFirstLastPara="0" vertOverflow="overflow" horzOverflow="overflow" vert="horz" wrap="square" lIns="91440" tIns="45720" rIns="91440" bIns="45720" numCol="1" spcCol="0" rtlCol="0" fromWordArt="0" anchor="ctr" anchorCtr="0" forceAA="0" compatLnSpc="1">
-                                <a:prstTxWarp prst="textNoShape">
-                                  <a:avLst/>
-                                </a:prstTxWarp>
+                              <wps:bodyPr anchor="ctr">
                                 <a:noAutofit/>
                               </wps:bodyPr>
                             </wps:wsp>
                             <wps:wsp>
-                              <wps:cNvPr id="2" name="Oval 2"/>
                               <wps:cNvSpPr/>
                               <wps:spPr>
                                 <a:xfrm>
-                                  <a:off x="1709530" y="0"/>
-                                  <a:ext cx="453970" cy="454770"/>
+                                  <a:off x="1485360" y="0"/>
+                                  <a:ext cx="393840" cy="454680"/>
                                 </a:xfrm>
                                 <a:prstGeom prst="ellipse">
                                   <a:avLst/>
                                 </a:prstGeom>
+                                <a:ln/>
                               </wps:spPr>
                               <wps:style>
                                 <a:lnRef idx="2">
@@ -213,40 +777,56 @@
                                 <a:effectRef idx="0">
                                   <a:schemeClr val="dk1"/>
                                 </a:effectRef>
-                                <a:fontRef idx="minor">
-                                  <a:schemeClr val="dk1"/>
-                                </a:fontRef>
+                                <a:fontRef idx="minor"/>
                               </wps:style>
                               <wps:txbx>
                                 <w:txbxContent>
                                   <w:p>
                                     <w:pPr>
+                                      <w:overflowPunct w:val="false"/>
+                                      <w:spacing w:before="0" w:after="0" w:lineRule="auto" w:line="240"/>
                                       <w:jc w:val="center"/>
+                                      <w:rPr/>
                                     </w:pPr>
                                     <w:r>
+                                      <w:rPr>
+                                        <w:sz w:val="24"/>
+                                        <w:b w:val="false"/>
+                                        <w:u w:val="none"/>
+                                        <w:dstrike w:val="false"/>
+                                        <w:strike w:val="false"/>
+                                        <w:i w:val="false"/>
+                                        <w:vertAlign w:val="baseline"/>
+                                        <w:position w:val="0"/>
+                                        <w:spacing w:val="0"/>
+                                        <w:szCs w:val="24"/>
+                                        <w:bCs w:val="false"/>
+                                        <w:iCs w:val="false"/>
+                                        <w:smallCaps w:val="false"/>
+                                        <w:caps w:val="false"/>
+                                        <w:rFonts w:ascii="Calibri" w:hAnsi="Calibri"/>
+                                        <w:color w:val="000000"/>
+                                      </w:rPr>
                                       <w:t>2</w:t>
                                     </w:r>
                                   </w:p>
                                 </w:txbxContent>
                               </wps:txbx>
-                              <wps:bodyPr rot="0" spcFirstLastPara="0" vertOverflow="overflow" horzOverflow="overflow" vert="horz" wrap="square" lIns="91440" tIns="45720" rIns="91440" bIns="45720" numCol="1" spcCol="0" rtlCol="0" fromWordArt="0" anchor="ctr" anchorCtr="0" forceAA="0" compatLnSpc="1">
-                                <a:prstTxWarp prst="textNoShape">
-                                  <a:avLst/>
-                                </a:prstTxWarp>
+                              <wps:bodyPr anchor="ctr">
                                 <a:noAutofit/>
                               </wps:bodyPr>
                             </wps:wsp>
                             <wps:wsp>
-                              <wps:cNvPr id="3" name="Oval 3"/>
                               <wps:cNvSpPr/>
                               <wps:spPr>
                                 <a:xfrm>
-                                  <a:off x="3319669" y="0"/>
-                                  <a:ext cx="453970" cy="454770"/>
+                                  <a:off x="2884320" y="0"/>
+                                  <a:ext cx="393840" cy="454680"/>
                                 </a:xfrm>
                                 <a:prstGeom prst="ellipse">
                                   <a:avLst/>
                                 </a:prstGeom>
+                                <a:ln/>
                               </wps:spPr>
                               <wps:style>
                                 <a:lnRef idx="2">
@@ -258,40 +838,56 @@
                                 <a:effectRef idx="0">
                                   <a:schemeClr val="dk1"/>
                                 </a:effectRef>
-                                <a:fontRef idx="minor">
-                                  <a:schemeClr val="dk1"/>
-                                </a:fontRef>
+                                <a:fontRef idx="minor"/>
                               </wps:style>
                               <wps:txbx>
                                 <w:txbxContent>
                                   <w:p>
                                     <w:pPr>
+                                      <w:overflowPunct w:val="false"/>
+                                      <w:spacing w:before="0" w:after="0" w:lineRule="auto" w:line="240"/>
                                       <w:jc w:val="center"/>
+                                      <w:rPr/>
                                     </w:pPr>
                                     <w:r>
+                                      <w:rPr>
+                                        <w:sz w:val="24"/>
+                                        <w:b w:val="false"/>
+                                        <w:u w:val="none"/>
+                                        <w:dstrike w:val="false"/>
+                                        <w:strike w:val="false"/>
+                                        <w:i w:val="false"/>
+                                        <w:vertAlign w:val="baseline"/>
+                                        <w:position w:val="0"/>
+                                        <w:spacing w:val="0"/>
+                                        <w:szCs w:val="24"/>
+                                        <w:bCs w:val="false"/>
+                                        <w:iCs w:val="false"/>
+                                        <w:smallCaps w:val="false"/>
+                                        <w:caps w:val="false"/>
+                                        <w:rFonts w:ascii="Calibri" w:hAnsi="Calibri"/>
+                                        <w:color w:val="000000"/>
+                                      </w:rPr>
                                       <w:t>3</w:t>
                                     </w:r>
                                   </w:p>
                                 </w:txbxContent>
                               </wps:txbx>
-                              <wps:bodyPr rot="0" spcFirstLastPara="0" vertOverflow="overflow" horzOverflow="overflow" vert="horz" wrap="square" lIns="91440" tIns="45720" rIns="91440" bIns="45720" numCol="1" spcCol="0" rtlCol="0" fromWordArt="0" anchor="ctr" anchorCtr="0" forceAA="0" compatLnSpc="1">
-                                <a:prstTxWarp prst="textNoShape">
-                                  <a:avLst/>
-                                </a:prstTxWarp>
+                              <wps:bodyPr anchor="ctr">
                                 <a:noAutofit/>
                               </wps:bodyPr>
                             </wps:wsp>
                             <wps:wsp>
-                              <wps:cNvPr id="4" name="Oval 4"/>
                               <wps:cNvSpPr/>
                               <wps:spPr>
                                 <a:xfrm>
-                                  <a:off x="4919869" y="0"/>
-                                  <a:ext cx="453970" cy="454770"/>
+                                  <a:off x="4274280" y="0"/>
+                                  <a:ext cx="393840" cy="454680"/>
                                 </a:xfrm>
                                 <a:prstGeom prst="ellipse">
                                   <a:avLst/>
                                 </a:prstGeom>
+                                <a:ln/>
                               </wps:spPr>
                               <wps:style>
                                 <a:lnRef idx="2">
@@ -303,40 +899,56 @@
                                 <a:effectRef idx="0">
                                   <a:schemeClr val="dk1"/>
                                 </a:effectRef>
-                                <a:fontRef idx="minor">
-                                  <a:schemeClr val="dk1"/>
-                                </a:fontRef>
+                                <a:fontRef idx="minor"/>
                               </wps:style>
                               <wps:txbx>
                                 <w:txbxContent>
                                   <w:p>
                                     <w:pPr>
+                                      <w:overflowPunct w:val="false"/>
+                                      <w:spacing w:before="0" w:after="0" w:lineRule="auto" w:line="240"/>
                                       <w:jc w:val="center"/>
+                                      <w:rPr/>
                                     </w:pPr>
                                     <w:r>
+                                      <w:rPr>
+                                        <w:sz w:val="24"/>
+                                        <w:b w:val="false"/>
+                                        <w:u w:val="none"/>
+                                        <w:dstrike w:val="false"/>
+                                        <w:strike w:val="false"/>
+                                        <w:i w:val="false"/>
+                                        <w:vertAlign w:val="baseline"/>
+                                        <w:position w:val="0"/>
+                                        <w:spacing w:val="0"/>
+                                        <w:szCs w:val="24"/>
+                                        <w:bCs w:val="false"/>
+                                        <w:iCs w:val="false"/>
+                                        <w:smallCaps w:val="false"/>
+                                        <w:caps w:val="false"/>
+                                        <w:rFonts w:ascii="Calibri" w:hAnsi="Calibri"/>
+                                        <w:color w:val="000000"/>
+                                      </w:rPr>
                                       <w:t>4</w:t>
                                     </w:r>
                                   </w:p>
                                 </w:txbxContent>
                               </wps:txbx>
-                              <wps:bodyPr rot="0" spcFirstLastPara="0" vertOverflow="overflow" horzOverflow="overflow" vert="horz" wrap="square" lIns="91440" tIns="45720" rIns="91440" bIns="45720" numCol="1" spcCol="0" rtlCol="0" fromWordArt="0" anchor="ctr" anchorCtr="0" forceAA="0" compatLnSpc="1">
-                                <a:prstTxWarp prst="textNoShape">
-                                  <a:avLst/>
-                                </a:prstTxWarp>
+                              <wps:bodyPr anchor="ctr">
                                 <a:noAutofit/>
                               </wps:bodyPr>
                             </wps:wsp>
                             <wps:wsp>
-                              <wps:cNvPr id="5" name="Straight Connector 5"/>
-                              <wps:cNvCnPr/>
+                              <wps:cNvSpPr/>
                               <wps:spPr>
                                 <a:xfrm>
-                                  <a:off x="457200" y="228600"/>
-                                  <a:ext cx="1248418" cy="0"/>
+                                  <a:off x="396720" y="229320"/>
+                                  <a:ext cx="1084680" cy="0"/>
                                 </a:xfrm>
                                 <a:prstGeom prst="line">
                                   <a:avLst/>
                                 </a:prstGeom>
+                                <a:ln/>
                               </wps:spPr>
                               <wps:style>
                                 <a:lnRef idx="2">
@@ -348,23 +960,21 @@
                                 <a:effectRef idx="0">
                                   <a:schemeClr val="dk1"/>
                                 </a:effectRef>
-                                <a:fontRef idx="minor">
-                                  <a:schemeClr val="dk1"/>
-                                </a:fontRef>
+                                <a:fontRef idx="minor"/>
                               </wps:style>
                               <wps:bodyPr/>
                             </wps:wsp>
                             <wps:wsp>
-                              <wps:cNvPr id="6" name="Straight Connector 6"/>
-                              <wps:cNvCnPr/>
+                              <wps:cNvSpPr/>
                               <wps:spPr>
                                 <a:xfrm>
-                                  <a:off x="2176669" y="228600"/>
-                                  <a:ext cx="1134925" cy="0"/>
+                                  <a:off x="1891080" y="229320"/>
+                                  <a:ext cx="986040" cy="0"/>
                                 </a:xfrm>
                                 <a:prstGeom prst="line">
                                   <a:avLst/>
                                 </a:prstGeom>
+                                <a:ln/>
                               </wps:spPr>
                               <wps:style>
                                 <a:lnRef idx="2">
@@ -376,23 +986,21 @@
                                 <a:effectRef idx="0">
                                   <a:schemeClr val="dk1"/>
                                 </a:effectRef>
-                                <a:fontRef idx="minor">
-                                  <a:schemeClr val="dk1"/>
-                                </a:fontRef>
+                                <a:fontRef idx="minor"/>
                               </wps:style>
                               <wps:bodyPr/>
                             </wps:wsp>
                             <wps:wsp>
-                              <wps:cNvPr id="7" name="Straight Connector 7"/>
-                              <wps:cNvCnPr/>
+                              <wps:cNvSpPr/>
                               <wps:spPr>
                                 <a:xfrm>
-                                  <a:off x="3776869" y="228600"/>
-                                  <a:ext cx="1134925" cy="0"/>
+                                  <a:off x="3281760" y="229320"/>
+                                  <a:ext cx="985680" cy="0"/>
                                 </a:xfrm>
                                 <a:prstGeom prst="line">
                                   <a:avLst/>
                                 </a:prstGeom>
+                                <a:ln/>
                               </wps:spPr>
                               <wps:style>
                                 <a:lnRef idx="2">
@@ -404,94 +1012,183 @@
                                 <a:effectRef idx="0">
                                   <a:schemeClr val="dk1"/>
                                 </a:effectRef>
-                                <a:fontRef idx="minor">
-                                  <a:schemeClr val="dk1"/>
-                                </a:fontRef>
+                                <a:fontRef idx="minor"/>
                               </wps:style>
                               <wps:bodyPr/>
                             </wps:wsp>
                           </wpg:wgp>
                         </a:graphicData>
                       </a:graphic>
-                      <wp14:sizeRelH relativeFrom="margin">
-                        <wp14:pctWidth>0</wp14:pctWidth>
-                      </wp14:sizeRelH>
                     </wp:anchor>
                   </w:drawing>
                 </mc:Choice>
                 <mc:Fallback>
                   <w:pict>
-                    <v:group w14:anchorId="350F4418" id="Group 24" o:spid="_x0000_s1026" style="position:absolute;margin-left:.05pt;margin-top:15.55pt;width:367.55pt;height:35.8pt;z-index:251659264;mso-width-relative:margin" coordsize="5373839,454770" o:gfxdata="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">
-                      <v:oval id="Oval 1" o:spid="_x0000_s1027" style="position:absolute;width:453970;height:454770;visibility:visible;mso-wrap-style:square;v-text-anchor:middle" o:gfxdata="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" fillcolor="white [3201]" strokecolor="black [3200]" strokeweight="1pt">
-                        <v:stroke joinstyle="miter"/>
+                    <v:group id="shape_0" alt="Group 24" style="position:absolute;margin-left:0.05pt;margin-top:15.55pt;width:367.55pt;height:35.8pt" coordorigin="1,311" coordsize="7351,716">
+                      <v:oval id="shape_0" ID="Oval 1" fillcolor="white" stroked="t" style="position:absolute;left:1;top:311;width:619;height:715">
                         <v:textbox>
                           <w:txbxContent>
                             <w:p>
                               <w:pPr>
+                                <w:overflowPunct w:val="false"/>
+                                <w:spacing w:before="0" w:after="0" w:lineRule="auto" w:line="240"/>
                                 <w:jc w:val="center"/>
+                                <w:rPr/>
                               </w:pPr>
                               <w:r>
+                                <w:rPr>
+                                  <w:sz w:val="24"/>
+                                  <w:b w:val="false"/>
+                                  <w:u w:val="none"/>
+                                  <w:dstrike w:val="false"/>
+                                  <w:strike w:val="false"/>
+                                  <w:i w:val="false"/>
+                                  <w:vertAlign w:val="baseline"/>
+                                  <w:position w:val="0"/>
+                                  <w:spacing w:val="0"/>
+                                  <w:szCs w:val="24"/>
+                                  <w:bCs w:val="false"/>
+                                  <w:iCs w:val="false"/>
+                                  <w:smallCaps w:val="false"/>
+                                  <w:caps w:val="false"/>
+                                  <w:rFonts w:ascii="Calibri" w:hAnsi="Calibri"/>
+                                  <w:color w:val="000000"/>
+                                </w:rPr>
                                 <w:t>1</w:t>
                               </w:r>
                             </w:p>
                           </w:txbxContent>
                         </v:textbox>
+                        <w10:wrap type="square"/>
+                        <v:fill o:detectmouseclick="t" type="solid" color2="black"/>
+                        <v:stroke color="black" weight="12600" joinstyle="miter" endcap="flat"/>
                       </v:oval>
-                      <v:oval id="Oval 2" o:spid="_x0000_s1028" style="position:absolute;left:1709530;width:453970;height:454770;visibility:visible;mso-wrap-style:square;v-text-anchor:middle" o:gfxdata="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" fillcolor="white [3201]" strokecolor="black [3200]" strokeweight="1pt">
-                        <v:stroke joinstyle="miter"/>
+                      <v:oval id="shape_0" ID="Oval 2" fillcolor="white" stroked="t" style="position:absolute;left:2340;top:311;width:619;height:715">
                         <v:textbox>
                           <w:txbxContent>
                             <w:p>
                               <w:pPr>
+                                <w:overflowPunct w:val="false"/>
+                                <w:spacing w:before="0" w:after="0" w:lineRule="auto" w:line="240"/>
                                 <w:jc w:val="center"/>
+                                <w:rPr/>
                               </w:pPr>
                               <w:r>
+                                <w:rPr>
+                                  <w:sz w:val="24"/>
+                                  <w:b w:val="false"/>
+                                  <w:u w:val="none"/>
+                                  <w:dstrike w:val="false"/>
+                                  <w:strike w:val="false"/>
+                                  <w:i w:val="false"/>
+                                  <w:vertAlign w:val="baseline"/>
+                                  <w:position w:val="0"/>
+                                  <w:spacing w:val="0"/>
+                                  <w:szCs w:val="24"/>
+                                  <w:bCs w:val="false"/>
+                                  <w:iCs w:val="false"/>
+                                  <w:smallCaps w:val="false"/>
+                                  <w:caps w:val="false"/>
+                                  <w:rFonts w:ascii="Calibri" w:hAnsi="Calibri"/>
+                                  <w:color w:val="000000"/>
+                                </w:rPr>
                                 <w:t>2</w:t>
                               </w:r>
                             </w:p>
                           </w:txbxContent>
                         </v:textbox>
+                        <w10:wrap type="square"/>
+                        <v:fill o:detectmouseclick="t" type="solid" color2="black"/>
+                        <v:stroke color="black" weight="12600" joinstyle="miter" endcap="flat"/>
                       </v:oval>
-                      <v:oval id="Oval 3" o:spid="_x0000_s1029" style="position:absolute;left:3319669;width:453970;height:454770;visibility:visible;mso-wrap-style:square;v-text-anchor:middle" o:gfxdata="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" fillcolor="white [3201]" strokecolor="black [3200]" strokeweight="1pt">
-                        <v:stroke joinstyle="miter"/>
+                      <v:oval id="shape_0" ID="Oval 3" fillcolor="white" stroked="t" style="position:absolute;left:4543;top:311;width:619;height:715">
                         <v:textbox>
                           <w:txbxContent>
                             <w:p>
                               <w:pPr>
+                                <w:overflowPunct w:val="false"/>
+                                <w:spacing w:before="0" w:after="0" w:lineRule="auto" w:line="240"/>
                                 <w:jc w:val="center"/>
+                                <w:rPr/>
                               </w:pPr>
                               <w:r>
+                                <w:rPr>
+                                  <w:sz w:val="24"/>
+                                  <w:b w:val="false"/>
+                                  <w:u w:val="none"/>
+                                  <w:dstrike w:val="false"/>
+                                  <w:strike w:val="false"/>
+                                  <w:i w:val="false"/>
+                                  <w:vertAlign w:val="baseline"/>
+                                  <w:position w:val="0"/>
+                                  <w:spacing w:val="0"/>
+                                  <w:szCs w:val="24"/>
+                                  <w:bCs w:val="false"/>
+                                  <w:iCs w:val="false"/>
+                                  <w:smallCaps w:val="false"/>
+                                  <w:caps w:val="false"/>
+                                  <w:rFonts w:ascii="Calibri" w:hAnsi="Calibri"/>
+                                  <w:color w:val="000000"/>
+                                </w:rPr>
                                 <w:t>3</w:t>
                               </w:r>
                             </w:p>
                           </w:txbxContent>
                         </v:textbox>
+                        <w10:wrap type="square"/>
+                        <v:fill o:detectmouseclick="t" type="solid" color2="black"/>
+                        <v:stroke color="black" weight="12600" joinstyle="miter" endcap="flat"/>
                       </v:oval>
-                      <v:oval id="Oval 4" o:spid="_x0000_s1030" style="position:absolute;left:4919869;width:453970;height:454770;visibility:visible;mso-wrap-style:square;v-text-anchor:middle" o:gfxdata="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" fillcolor="white [3201]" strokecolor="black [3200]" strokeweight="1pt">
-                        <v:stroke joinstyle="miter"/>
+                      <v:oval id="shape_0" ID="Oval 4" fillcolor="white" stroked="t" style="position:absolute;left:6732;top:311;width:619;height:715">
                         <v:textbox>
                           <w:txbxContent>
                             <w:p>
                               <w:pPr>
+                                <w:overflowPunct w:val="false"/>
+                                <w:spacing w:before="0" w:after="0" w:lineRule="auto" w:line="240"/>
                                 <w:jc w:val="center"/>
+                                <w:rPr/>
                               </w:pPr>
                               <w:r>
+                                <w:rPr>
+                                  <w:sz w:val="24"/>
+                                  <w:b w:val="false"/>
+                                  <w:u w:val="none"/>
+                                  <w:dstrike w:val="false"/>
+                                  <w:strike w:val="false"/>
+                                  <w:i w:val="false"/>
+                                  <w:vertAlign w:val="baseline"/>
+                                  <w:position w:val="0"/>
+                                  <w:spacing w:val="0"/>
+                                  <w:szCs w:val="24"/>
+                                  <w:bCs w:val="false"/>
+                                  <w:iCs w:val="false"/>
+                                  <w:smallCaps w:val="false"/>
+                                  <w:caps w:val="false"/>
+                                  <w:rFonts w:ascii="Calibri" w:hAnsi="Calibri"/>
+                                  <w:color w:val="000000"/>
+                                </w:rPr>
                                 <w:t>4</w:t>
                               </w:r>
                             </w:p>
                           </w:txbxContent>
                         </v:textbox>
+                        <w10:wrap type="square"/>
+                        <v:fill o:detectmouseclick="t" type="solid" color2="black"/>
+                        <v:stroke color="black" weight="12600" joinstyle="miter" endcap="flat"/>
                       </v:oval>
-                      <v:line id="Straight Connector 5" o:spid="_x0000_s1031" style="position:absolute;visibility:visible;mso-wrap-style:square" from="457200,228600" to="1705618,228600" o:connectortype="straight" o:gfxdata="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" filled="t" fillcolor="white [3201]" strokecolor="black [3200]" strokeweight="1pt">
-                        <v:stroke joinstyle="miter"/>
+                      <v:line id="shape_0" from="626,672" to="2333,672" ID="Straight Connector 5" stroked="t" style="position:absolute">
+                        <v:stroke color="black" weight="12600" joinstyle="miter" endcap="flat"/>
+                        <v:fill o:detectmouseclick="t" on="false"/>
                       </v:line>
-                      <v:line id="Straight Connector 6" o:spid="_x0000_s1032" style="position:absolute;visibility:visible;mso-wrap-style:square" from="2176669,228600" to="3311594,228600" o:connectortype="straight" o:gfxdata="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" filled="t" fillcolor="white [3201]" strokecolor="black [3200]" strokeweight="1pt">
-                        <v:stroke joinstyle="miter"/>
+                      <v:line id="shape_0" from="2979,672" to="4531,672" ID="Straight Connector 6" stroked="t" style="position:absolute">
+                        <v:stroke color="black" weight="12600" joinstyle="miter" endcap="flat"/>
+                        <v:fill o:detectmouseclick="t" on="false"/>
                       </v:line>
-                      <v:line id="Straight Connector 7" o:spid="_x0000_s1033" style="position:absolute;visibility:visible;mso-wrap-style:square" from="3776869,228600" to="4911794,228600" o:connectortype="straight" o:gfxdata="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" filled="t" fillcolor="white [3201]" strokecolor="black [3200]" strokeweight="1pt">
-                        <v:stroke joinstyle="miter"/>
+                      <v:line id="shape_0" from="5169,672" to="6720,672" ID="Straight Connector 7" stroked="t" style="position:absolute">
+                        <v:stroke color="black" weight="12600" joinstyle="miter" endcap="flat"/>
+                        <v:fill o:detectmouseclick="t" on="false"/>
                       </v:line>
-                      <w10:wrap type="through"/>
                     </v:group>
                   </w:pict>
                 </mc:Fallback>
@@ -499,6 +1196,237 @@
             </w:r>
           </w:p>
         </w:tc>
+        <w:tc>
+          <w:tcPr>
+            <w:tcW w:w="1743" w:type="dxa"/>
+            <w:tcBorders>
+              <w:top w:val="nil"/>
+              <w:left w:val="nil"/>
+              <w:bottom w:val="nil"/>
+              <w:right w:val="nil"/>
+              <w:insideH w:val="nil"/>
+              <w:insideV w:val="nil"/>
+            </w:tcBorders>
+            <w:shd w:fill="auto" w:val="clear"/>
+          </w:tcPr>
+          <w:p>
+            <w:pPr>
+              <w:pStyle w:val="Normal"/>
+              <w:rPr/>
+            </w:pPr>
+            <w:r>
+              <w:rPr/>
+              <w:t>File Contents:</w:t>
+            </w:r>
+          </w:p>
+          <w:p>
+            <w:pPr>
+              <w:pStyle w:val="Normal"/>
+              <w:rPr>
+                <w:b/>
+                <w:b/>
+              </w:rPr>
+            </w:pPr>
+            <w:r>
+              <w:rPr>
+                <w:b/>
+              </w:rPr>
+              <w:t>1config.file</w:t>
+            </w:r>
+          </w:p>
+          <w:p>
+            <w:pPr>
+              <w:pStyle w:val="Normal"/>
+              <w:rPr/>
+            </w:pPr>
+            <w:r>
+              <w:rPr/>
+              <w:t>ip:2</w:t>
+            </w:r>
+          </w:p>
+          <w:p>
+            <w:pPr>
+              <w:pStyle w:val="Normal"/>
+              <w:rPr/>
+            </w:pPr>
+            <w:r>
+              <w:rPr/>
+            </w:r>
+          </w:p>
+          <w:p>
+            <w:pPr>
+              <w:pStyle w:val="Normal"/>
+              <w:rPr>
+                <w:b/>
+                <w:b/>
+              </w:rPr>
+            </w:pPr>
+            <w:r>
+              <w:rPr>
+                <w:b/>
+              </w:rPr>
+              <w:t>2config.file</w:t>
+            </w:r>
+          </w:p>
+          <w:p>
+            <w:pPr>
+              <w:pStyle w:val="Normal"/>
+              <w:rPr/>
+            </w:pPr>
+            <w:r>
+              <w:rPr/>
+              <w:t>ip:1</w:t>
+            </w:r>
+          </w:p>
+          <w:p>
+            <w:pPr>
+              <w:pStyle w:val="Normal"/>
+              <w:rPr/>
+            </w:pPr>
+            <w:r>
+              <w:rPr/>
+              <w:t>ip:3</w:t>
+            </w:r>
+          </w:p>
+          <w:p>
+            <w:pPr>
+              <w:pStyle w:val="Normal"/>
+              <w:rPr/>
+            </w:pPr>
+            <w:r>
+              <w:rPr/>
+            </w:r>
+          </w:p>
+          <w:p>
+            <w:pPr>
+              <w:pStyle w:val="Normal"/>
+              <w:rPr>
+                <w:b/>
+                <w:b/>
+              </w:rPr>
+            </w:pPr>
+            <w:r>
+              <w:rPr>
+                <w:b/>
+              </w:rPr>
+              <w:t>3config.file</w:t>
+            </w:r>
+          </w:p>
+          <w:p>
+            <w:pPr>
+              <w:pStyle w:val="Normal"/>
+              <w:rPr/>
+            </w:pPr>
+            <w:r>
+              <w:rPr/>
+              <w:t>ip:2</w:t>
+            </w:r>
+          </w:p>
+          <w:p>
+            <w:pPr>
+              <w:pStyle w:val="Normal"/>
+              <w:rPr/>
+            </w:pPr>
+            <w:r>
+              <w:rPr/>
+              <w:t>ip:4</w:t>
+            </w:r>
+          </w:p>
+          <w:p>
+            <w:pPr>
+              <w:pStyle w:val="Normal"/>
+              <w:rPr/>
+            </w:pPr>
+            <w:r>
+              <w:rPr/>
+            </w:r>
+          </w:p>
+          <w:p>
+            <w:pPr>
+              <w:pStyle w:val="Normal"/>
+              <w:rPr>
+                <w:b/>
+                <w:b/>
+              </w:rPr>
+            </w:pPr>
+            <w:r>
+              <w:rPr>
+                <w:b/>
+              </w:rPr>
+              <w:t>4config.file</w:t>
+            </w:r>
+          </w:p>
+          <w:p>
+            <w:pPr>
+              <w:pStyle w:val="Normal"/>
+              <w:rPr/>
+            </w:pPr>
+            <w:r>
+              <w:rPr/>
+              <w:t>ip:3</w:t>
+            </w:r>
+          </w:p>
+          <w:p>
+            <w:pPr>
+              <w:pStyle w:val="Normal"/>
+              <w:rPr/>
+            </w:pPr>
+            <w:r>
+              <w:rPr/>
+            </w:r>
+          </w:p>
+        </w:tc>
+      </w:tr>
+    </w:tbl>
+    <w:p>
+      <w:pPr>
+        <w:pStyle w:val="Heading2"/>
+        <w:rPr/>
+      </w:pPr>
+      <w:r>
+        <w:rPr/>
+        <w:t>Star Topology</w:t>
+      </w:r>
+    </w:p>
+    <w:p>
+      <w:pPr>
+        <w:pStyle w:val="Normal"/>
+        <w:rPr/>
+      </w:pPr>
+      <w:r>
+        <w:rPr/>
+        <w:t xml:space="preserve">Peer Configuration File for star topology </w:t>
+      </w:r>
+    </w:p>
+    <w:p>
+      <w:pPr>
+        <w:pStyle w:val="Normal"/>
+        <w:rPr/>
+      </w:pPr>
+      <w:r>
+        <w:rPr/>
+      </w:r>
+    </w:p>
+    <w:tbl>
+      <w:tblPr>
+        <w:tblStyle w:val="TableGrid"/>
+        <w:tblW w:w="9350" w:type="dxa"/>
+        <w:jc w:val="left"/>
+        <w:tblInd w:w="0" w:type="dxa"/>
+        <w:tblCellMar>
+          <w:top w:w="0" w:type="dxa"/>
+          <w:left w:w="108" w:type="dxa"/>
+          <w:bottom w:w="0" w:type="dxa"/>
+          <w:right w:w="108" w:type="dxa"/>
+        </w:tblCellMar>
+        <w:tblLook w:val="04a0" w:noVBand="1" w:noHBand="0" w:lastColumn="0" w:firstColumn="1" w:lastRow="0" w:firstRow="1"/>
+      </w:tblPr>
+      <w:tblGrid>
+        <w:gridCol w:w="4675"/>
+        <w:gridCol w:w="4674"/>
+      </w:tblGrid>
+      <w:tr>
+        <w:trPr/>
         <w:tc>
           <w:tcPr>
             <w:tcW w:w="4675" w:type="dxa"/>
@@ -507,149 +1435,23 @@
               <w:left w:val="nil"/>
               <w:bottom w:val="nil"/>
               <w:right w:val="nil"/>
+              <w:insideH w:val="nil"/>
+              <w:insideV w:val="nil"/>
             </w:tcBorders>
+            <w:shd w:fill="auto" w:val="clear"/>
           </w:tcPr>
           <w:p>
-            <w:r>
-              <w:t>File Contents:</w:t>
-            </w:r>
-          </w:p>
-          <w:p>
-            <w:pPr>
-              <w:rPr>
-                <w:b/>
-              </w:rPr>
-            </w:pPr>
-            <w:r>
-              <w:rPr>
-                <w:b/>
-              </w:rPr>
-              <w:t>1config.file</w:t>
-            </w:r>
-          </w:p>
-          <w:p>
-            <w:r>
-              <w:t>ip:2</w:t>
-            </w:r>
-          </w:p>
-          <w:p/>
-          <w:p>
-            <w:pPr>
-              <w:rPr>
-                <w:b/>
-              </w:rPr>
-            </w:pPr>
-            <w:r>
-              <w:rPr>
-                <w:b/>
-              </w:rPr>
-              <w:t>2config.file</w:t>
-            </w:r>
-          </w:p>
-          <w:p>
-            <w:r>
-              <w:t>ip:1</w:t>
-            </w:r>
-          </w:p>
-          <w:p>
-            <w:r>
-              <w:t>ip:3</w:t>
-            </w:r>
-          </w:p>
-          <w:p/>
-          <w:p>
-            <w:pPr>
-              <w:rPr>
-                <w:b/>
-              </w:rPr>
-            </w:pPr>
-            <w:r>
-              <w:rPr>
-                <w:b/>
-              </w:rPr>
-              <w:t>3config.file</w:t>
-            </w:r>
-          </w:p>
-          <w:p>
-            <w:r>
-              <w:t>ip:2</w:t>
-            </w:r>
-          </w:p>
-          <w:p>
-            <w:r>
-              <w:t>ip:4</w:t>
-            </w:r>
-          </w:p>
-          <w:p/>
-          <w:p>
-            <w:pPr>
-              <w:rPr>
-                <w:b/>
-              </w:rPr>
-            </w:pPr>
-            <w:r>
-              <w:rPr>
-                <w:b/>
-              </w:rPr>
-              <w:t>4config.file</w:t>
-            </w:r>
-          </w:p>
-          <w:p>
-            <w:r>
-              <w:t>ip:3</w:t>
-            </w:r>
-          </w:p>
-          <w:p/>
-        </w:tc>
-      </w:tr>
-    </w:tbl>
-    <w:p>
-      <w:pPr>
-        <w:pStyle w:val="Heading2"/>
-      </w:pPr>
-      <w:r>
-        <w:t>Star Topology</w:t>
-      </w:r>
-    </w:p>
-    <w:p>
-      <w:r>
-        <w:t xml:space="preserve">Peer Configuration File for star topology </w:t>
-      </w:r>
-    </w:p>
-    <w:p/>
-    <w:tbl>
-      <w:tblPr>
-        <w:tblStyle w:val="TableGrid"/>
-        <w:tblW w:w="0" w:type="auto"/>
-        <w:tblBorders>
-          <w:top w:val="none" w:sz="0" w:space="0" w:color="auto"/>
-          <w:left w:val="none" w:sz="0" w:space="0" w:color="auto"/>
-          <w:bottom w:val="none" w:sz="0" w:space="0" w:color="auto"/>
-          <w:right w:val="none" w:sz="0" w:space="0" w:color="auto"/>
-          <w:insideH w:val="none" w:sz="0" w:space="0" w:color="auto"/>
-          <w:insideV w:val="none" w:sz="0" w:space="0" w:color="auto"/>
-        </w:tblBorders>
-        <w:tblLook w:val="04A0" w:firstRow="1" w:lastRow="0" w:firstColumn="1" w:lastColumn="0" w:noHBand="0" w:noVBand="1"/>
-      </w:tblPr>
-      <w:tblGrid>
-        <w:gridCol w:w="4675"/>
-        <w:gridCol w:w="4675"/>
-      </w:tblGrid>
-      <w:tr>
-        <w:tc>
-          <w:tcPr>
-            <w:tcW w:w="4675" w:type="dxa"/>
-          </w:tcPr>
-          <w:p>
-            <w:r>
-              <w:rPr>
-                <w:noProof/>
-              </w:rPr>
+            <w:pPr>
+              <w:pStyle w:val="Normal"/>
+              <w:rPr/>
+            </w:pPr>
+            <w:r>
+              <w:rPr/>
               <w:drawing>
-                <wp:inline distT="0" distB="0" distL="0" distR="0" wp14:anchorId="3B14E115" wp14:editId="2B0BB953">
-                  <wp:extent cx="2451735" cy="2324921"/>
-                  <wp:effectExtent l="0" t="0" r="12065" b="12065"/>
-                  <wp:docPr id="23" name="Picture 23"/>
+                <wp:inline distT="0" distB="12065" distL="0" distR="12065">
+                  <wp:extent cx="2451735" cy="2324735"/>
+                  <wp:effectExtent l="0" t="0" r="0" b="0"/>
+                  <wp:docPr id="3" name="Picture 23" descr=""/>
                   <wp:cNvGraphicFramePr>
                     <a:graphicFrameLocks xmlns:a="http://schemas.openxmlformats.org/drawingml/2006/main" noChangeAspect="1"/>
                   </wp:cNvGraphicFramePr>
@@ -657,19 +1459,21 @@
                     <a:graphicData uri="http://schemas.openxmlformats.org/drawingml/2006/picture">
                       <pic:pic xmlns:pic="http://schemas.openxmlformats.org/drawingml/2006/picture">
                         <pic:nvPicPr>
-                          <pic:cNvPr id="1" name=""/>
-                          <pic:cNvPicPr/>
+                          <pic:cNvPr id="3" name="Picture 23" descr=""/>
+                          <pic:cNvPicPr>
+                            <a:picLocks noChangeAspect="1" noChangeArrowheads="1"/>
+                          </pic:cNvPicPr>
                         </pic:nvPicPr>
                         <pic:blipFill>
-                          <a:blip r:embed="rId4"/>
+                          <a:blip r:embed="rId3"/>
                           <a:stretch>
                             <a:fillRect/>
                           </a:stretch>
                         </pic:blipFill>
-                        <pic:spPr>
+                        <pic:spPr bwMode="auto">
                           <a:xfrm>
                             <a:off x="0" y="0"/>
-                            <a:ext cx="2471350" cy="2343521"/>
+                            <a:ext cx="2451735" cy="2324735"/>
                           </a:xfrm>
                           <a:prstGeom prst="rect">
                             <a:avLst/>
@@ -685,19 +1489,32 @@
         </w:tc>
         <w:tc>
           <w:tcPr>
-            <w:tcW w:w="4675" w:type="dxa"/>
+            <w:tcW w:w="4674" w:type="dxa"/>
+            <w:tcBorders>
+              <w:top w:val="nil"/>
+              <w:left w:val="nil"/>
+              <w:bottom w:val="nil"/>
+              <w:right w:val="nil"/>
+              <w:insideH w:val="nil"/>
+              <w:insideV w:val="nil"/>
+            </w:tcBorders>
+            <w:shd w:fill="auto" w:val="clear"/>
           </w:tcPr>
           <w:p>
-            <w:r>
-              <w:t>File Contents</w:t>
-            </w:r>
-            <w:r>
-              <w:t>:</w:t>
-            </w:r>
-          </w:p>
-          <w:p>
-            <w:pPr>
+            <w:pPr>
+              <w:pStyle w:val="Normal"/>
+              <w:rPr/>
+            </w:pPr>
+            <w:r>
+              <w:rPr/>
+              <w:t>File Contents:</w:t>
+            </w:r>
+          </w:p>
+          <w:p>
+            <w:pPr>
+              <w:pStyle w:val="Normal"/>
               <w:rPr>
+                <w:b/>
                 <w:b/>
               </w:rPr>
             </w:pPr>
@@ -709,29 +1526,59 @@
             </w:r>
           </w:p>
           <w:p>
-            <w:r>
+            <w:pPr>
+              <w:pStyle w:val="Normal"/>
+              <w:rPr/>
+            </w:pPr>
+            <w:r>
+              <w:rPr/>
               <w:t>ip:4</w:t>
             </w:r>
           </w:p>
           <w:p>
-            <w:r>
+            <w:pPr>
+              <w:pStyle w:val="Normal"/>
+              <w:rPr/>
+            </w:pPr>
+            <w:r>
+              <w:rPr/>
               <w:t>ip:3</w:t>
             </w:r>
           </w:p>
           <w:p>
-            <w:r>
+            <w:pPr>
+              <w:pStyle w:val="Normal"/>
+              <w:rPr/>
+            </w:pPr>
+            <w:r>
+              <w:rPr/>
               <w:t>ip:2</w:t>
             </w:r>
           </w:p>
           <w:p>
-            <w:r>
+            <w:pPr>
+              <w:pStyle w:val="Normal"/>
+              <w:rPr/>
+            </w:pPr>
+            <w:r>
+              <w:rPr/>
               <w:t>ip:5</w:t>
             </w:r>
           </w:p>
-          <w:p/>
-          <w:p>
-            <w:pPr>
+          <w:p>
+            <w:pPr>
+              <w:pStyle w:val="Normal"/>
+              <w:rPr/>
+            </w:pPr>
+            <w:r>
+              <w:rPr/>
+            </w:r>
+          </w:p>
+          <w:p>
+            <w:pPr>
+              <w:pStyle w:val="Normal"/>
               <w:rPr>
+                <w:b/>
                 <w:b/>
               </w:rPr>
             </w:pPr>
@@ -743,13 +1590,20 @@
             </w:r>
           </w:p>
           <w:p>
-            <w:r>
+            <w:pPr>
+              <w:pStyle w:val="Normal"/>
+              <w:rPr/>
+            </w:pPr>
+            <w:r>
+              <w:rPr/>
               <w:t>ip:1</w:t>
             </w:r>
           </w:p>
           <w:p>
             <w:pPr>
+              <w:pStyle w:val="Normal"/>
               <w:rPr>
+                <w:b/>
                 <w:b/>
               </w:rPr>
             </w:pPr>
@@ -761,13 +1615,20 @@
             </w:r>
           </w:p>
           <w:p>
-            <w:r>
+            <w:pPr>
+              <w:pStyle w:val="Normal"/>
+              <w:rPr/>
+            </w:pPr>
+            <w:r>
+              <w:rPr/>
               <w:t>ip:1</w:t>
             </w:r>
           </w:p>
           <w:p>
             <w:pPr>
+              <w:pStyle w:val="Normal"/>
               <w:rPr>
+                <w:b/>
                 <w:b/>
               </w:rPr>
             </w:pPr>
@@ -779,13 +1640,20 @@
             </w:r>
           </w:p>
           <w:p>
-            <w:r>
+            <w:pPr>
+              <w:pStyle w:val="Normal"/>
+              <w:rPr/>
+            </w:pPr>
+            <w:r>
+              <w:rPr/>
               <w:t>ip:1</w:t>
             </w:r>
           </w:p>
           <w:p>
             <w:pPr>
+              <w:pStyle w:val="Normal"/>
               <w:rPr>
+                <w:b/>
                 <w:b/>
               </w:rPr>
             </w:pPr>
@@ -797,34 +1665,58 @@
             </w:r>
           </w:p>
           <w:p>
-            <w:r>
+            <w:pPr>
+              <w:pStyle w:val="Normal"/>
+              <w:rPr/>
+            </w:pPr>
+            <w:r>
+              <w:rPr/>
               <w:t>ip:1</w:t>
             </w:r>
           </w:p>
-          <w:p/>
+          <w:p>
+            <w:pPr>
+              <w:pStyle w:val="Normal"/>
+              <w:rPr/>
+            </w:pPr>
+            <w:r>
+              <w:rPr/>
+            </w:r>
+          </w:p>
         </w:tc>
       </w:tr>
     </w:tbl>
     <w:p>
       <w:pPr>
         <w:pStyle w:val="Heading1"/>
-      </w:pPr>
-      <w:r>
-        <w:lastRenderedPageBreak/>
+        <w:rPr/>
+      </w:pPr>
+      <w:r>
+        <w:rPr/>
         <w:t xml:space="preserve">Class Diagram : </w:t>
       </w:r>
     </w:p>
-    <w:p/>
-    <w:p>
-      <w:r>
-        <w:rPr>
-          <w:noProof/>
-        </w:rPr>
+    <w:p>
+      <w:pPr>
+        <w:pStyle w:val="Normal"/>
+        <w:rPr/>
+      </w:pPr>
+      <w:r>
+        <w:rPr/>
+      </w:r>
+    </w:p>
+    <w:p>
+      <w:pPr>
+        <w:pStyle w:val="Normal"/>
+        <w:rPr/>
+      </w:pPr>
+      <w:r>
+        <w:rPr/>
         <w:drawing>
-          <wp:inline distT="0" distB="0" distL="0" distR="0" wp14:anchorId="3E5E6094" wp14:editId="10AFA90B">
+          <wp:inline distT="0" distB="7620" distL="0" distR="0">
             <wp:extent cx="5943600" cy="5250180"/>
-            <wp:effectExtent l="0" t="0" r="0" b="7620"/>
-            <wp:docPr id="8" name="Picture 8"/>
+            <wp:effectExtent l="0" t="0" r="0" b="0"/>
+            <wp:docPr id="4" name="Picture 8" descr=""/>
             <wp:cNvGraphicFramePr>
               <a:graphicFrameLocks xmlns:a="http://schemas.openxmlformats.org/drawingml/2006/main" noChangeAspect="1"/>
             </wp:cNvGraphicFramePr>
@@ -832,22 +1724,18 @@
               <a:graphicData uri="http://schemas.openxmlformats.org/drawingml/2006/picture">
                 <pic:pic xmlns:pic="http://schemas.openxmlformats.org/drawingml/2006/picture">
                   <pic:nvPicPr>
-                    <pic:cNvPr id="8" name="diagram.png"/>
-                    <pic:cNvPicPr/>
+                    <pic:cNvPr id="4" name="Picture 8" descr=""/>
+                    <pic:cNvPicPr>
+                      <a:picLocks noChangeAspect="1" noChangeArrowheads="1"/>
+                    </pic:cNvPicPr>
                   </pic:nvPicPr>
                   <pic:blipFill>
-                    <a:blip r:embed="rId5" cstate="print">
-                      <a:extLst>
-                        <a:ext uri="{28A0092B-C50C-407E-A947-70E740481C1C}">
-                          <a14:useLocalDpi xmlns:a14="http://schemas.microsoft.com/office/drawing/2010/main" val="0"/>
-                        </a:ext>
-                      </a:extLst>
-                    </a:blip>
+                    <a:blip r:embed="rId4"/>
                     <a:stretch>
                       <a:fillRect/>
                     </a:stretch>
                   </pic:blipFill>
-                  <pic:spPr>
+                  <pic:spPr bwMode="auto">
                     <a:xfrm>
                       <a:off x="0" y="0"/>
                       <a:ext cx="5943600" cy="5250180"/>
@@ -863,18 +1751,36 @@
         </w:drawing>
       </w:r>
     </w:p>
-    <w:p/>
-    <w:p/>
-    <w:p>
-      <w:r>
-        <w:rPr>
-          <w:noProof/>
-        </w:rPr>
+    <w:p>
+      <w:pPr>
+        <w:pStyle w:val="Normal"/>
+        <w:rPr/>
+      </w:pPr>
+      <w:r>
+        <w:rPr/>
+      </w:r>
+    </w:p>
+    <w:p>
+      <w:pPr>
+        <w:pStyle w:val="Normal"/>
+        <w:rPr/>
+      </w:pPr>
+      <w:r>
+        <w:rPr/>
+      </w:r>
+    </w:p>
+    <w:p>
+      <w:pPr>
+        <w:pStyle w:val="Normal"/>
+        <w:rPr/>
+      </w:pPr>
+      <w:r>
+        <w:rPr/>
         <w:drawing>
-          <wp:inline distT="0" distB="0" distL="0" distR="0" wp14:anchorId="3C60868A" wp14:editId="5E16209E">
+          <wp:inline distT="0" distB="12700" distL="0" distR="12700">
             <wp:extent cx="3365500" cy="4686300"/>
-            <wp:effectExtent l="0" t="0" r="12700" b="12700"/>
-            <wp:docPr id="29" name="Picture 29"/>
+            <wp:effectExtent l="0" t="0" r="0" b="0"/>
+            <wp:docPr id="5" name="Picture 29" descr=""/>
             <wp:cNvGraphicFramePr>
               <a:graphicFrameLocks xmlns:a="http://schemas.openxmlformats.org/drawingml/2006/main" noChangeAspect="1"/>
             </wp:cNvGraphicFramePr>
@@ -882,16 +1788,18 @@
               <a:graphicData uri="http://schemas.openxmlformats.org/drawingml/2006/picture">
                 <pic:pic xmlns:pic="http://schemas.openxmlformats.org/drawingml/2006/picture">
                   <pic:nvPicPr>
-                    <pic:cNvPr id="1" name=""/>
-                    <pic:cNvPicPr/>
+                    <pic:cNvPr id="5" name="Picture 29" descr=""/>
+                    <pic:cNvPicPr>
+                      <a:picLocks noChangeAspect="1" noChangeArrowheads="1"/>
+                    </pic:cNvPicPr>
                   </pic:nvPicPr>
                   <pic:blipFill>
-                    <a:blip r:embed="rId6"/>
+                    <a:blip r:embed="rId5"/>
                     <a:stretch>
                       <a:fillRect/>
                     </a:stretch>
                   </pic:blipFill>
-                  <pic:spPr>
+                  <pic:spPr bwMode="auto">
                     <a:xfrm>
                       <a:off x="0" y="0"/>
                       <a:ext cx="3365500" cy="4686300"/>
@@ -908,15 +1816,17 @@
       </w:r>
     </w:p>
     <w:p>
-      <w:r>
-        <w:rPr>
-          <w:noProof/>
-        </w:rPr>
+      <w:pPr>
+        <w:pStyle w:val="Normal"/>
+        <w:rPr/>
+      </w:pPr>
+      <w:r>
+        <w:rPr/>
         <w:drawing>
-          <wp:inline distT="0" distB="0" distL="0" distR="0" wp14:anchorId="5BB04D3F" wp14:editId="15903E8F">
+          <wp:inline distT="0" distB="0" distL="0" distR="0">
             <wp:extent cx="4216400" cy="3987800"/>
             <wp:effectExtent l="0" t="0" r="0" b="0"/>
-            <wp:docPr id="32" name="Picture 32"/>
+            <wp:docPr id="6" name="Picture 32" descr=""/>
             <wp:cNvGraphicFramePr>
               <a:graphicFrameLocks xmlns:a="http://schemas.openxmlformats.org/drawingml/2006/main" noChangeAspect="1"/>
             </wp:cNvGraphicFramePr>
@@ -924,16 +1834,18 @@
               <a:graphicData uri="http://schemas.openxmlformats.org/drawingml/2006/picture">
                 <pic:pic xmlns:pic="http://schemas.openxmlformats.org/drawingml/2006/picture">
                   <pic:nvPicPr>
-                    <pic:cNvPr id="1" name=""/>
-                    <pic:cNvPicPr/>
+                    <pic:cNvPr id="6" name="Picture 32" descr=""/>
+                    <pic:cNvPicPr>
+                      <a:picLocks noChangeAspect="1" noChangeArrowheads="1"/>
+                    </pic:cNvPicPr>
                   </pic:nvPicPr>
                   <pic:blipFill>
-                    <a:blip r:embed="rId7"/>
+                    <a:blip r:embed="rId6"/>
                     <a:stretch>
                       <a:fillRect/>
                     </a:stretch>
                   </pic:blipFill>
-                  <pic:spPr>
+                  <pic:spPr bwMode="auto">
                     <a:xfrm>
                       <a:off x="0" y="0"/>
                       <a:ext cx="4216400" cy="3987800"/>
@@ -949,33 +1861,55 @@
         </w:drawing>
       </w:r>
     </w:p>
-    <w:p/>
-    <w:p>
-      <w:r>
+    <w:p>
+      <w:pPr>
+        <w:pStyle w:val="Normal"/>
+        <w:rPr/>
+      </w:pPr>
+      <w:r>
+        <w:rPr/>
+      </w:r>
+    </w:p>
+    <w:p>
+      <w:pPr>
+        <w:pStyle w:val="Normal"/>
+        <w:rPr/>
+      </w:pPr>
+      <w:r>
+        <w:rPr/>
         <w:t xml:space="preserve">Manual text </w:t>
       </w:r>
     </w:p>
-    <w:p/>
-    <w:p>
-      <w:pPr>
+    <w:p>
+      <w:pPr>
+        <w:pStyle w:val="Normal"/>
+        <w:rPr/>
+      </w:pPr>
+      <w:r>
+        <w:rPr/>
+      </w:r>
+    </w:p>
+    <w:p>
+      <w:pPr>
+        <w:pStyle w:val="Normal"/>
         <w:shd w:val="clear" w:color="auto" w:fill="FFFFFF"/>
         <w:tabs>
-          <w:tab w:val="left" w:pos="916"/>
-          <w:tab w:val="left" w:pos="1832"/>
-          <w:tab w:val="left" w:pos="2748"/>
-          <w:tab w:val="left" w:pos="3664"/>
-          <w:tab w:val="left" w:pos="4580"/>
-          <w:tab w:val="left" w:pos="5496"/>
-          <w:tab w:val="left" w:pos="6412"/>
-          <w:tab w:val="left" w:pos="7328"/>
-          <w:tab w:val="left" w:pos="8244"/>
-          <w:tab w:val="left" w:pos="9160"/>
-          <w:tab w:val="left" w:pos="10076"/>
-          <w:tab w:val="left" w:pos="10992"/>
-          <w:tab w:val="left" w:pos="11908"/>
-          <w:tab w:val="left" w:pos="12824"/>
-          <w:tab w:val="left" w:pos="13740"/>
-          <w:tab w:val="left" w:pos="14656"/>
+          <w:tab w:val="left" w:pos="916" w:leader="none"/>
+          <w:tab w:val="left" w:pos="1832" w:leader="none"/>
+          <w:tab w:val="left" w:pos="2748" w:leader="none"/>
+          <w:tab w:val="left" w:pos="3664" w:leader="none"/>
+          <w:tab w:val="left" w:pos="4580" w:leader="none"/>
+          <w:tab w:val="left" w:pos="5496" w:leader="none"/>
+          <w:tab w:val="left" w:pos="6412" w:leader="none"/>
+          <w:tab w:val="left" w:pos="7328" w:leader="none"/>
+          <w:tab w:val="left" w:pos="8244" w:leader="none"/>
+          <w:tab w:val="left" w:pos="9160" w:leader="none"/>
+          <w:tab w:val="left" w:pos="10076" w:leader="none"/>
+          <w:tab w:val="left" w:pos="10992" w:leader="none"/>
+          <w:tab w:val="left" w:pos="11908" w:leader="none"/>
+          <w:tab w:val="left" w:pos="12824" w:leader="none"/>
+          <w:tab w:val="left" w:pos="13740" w:leader="none"/>
+          <w:tab w:val="left" w:pos="14656" w:leader="none"/>
         </w:tabs>
         <w:rPr>
           <w:rFonts w:ascii="Menlo" w:hAnsi="Menlo" w:cs="Menlo"/>
@@ -986,143 +1920,75 @@
       </w:pPr>
       <w:r>
         <w:rPr>
-          <w:rFonts w:ascii="Menlo" w:hAnsi="Menlo" w:cs="Menlo"/>
+          <w:rFonts w:cs="Menlo" w:ascii="Menlo" w:hAnsi="Menlo"/>
           <w:color w:val="000000"/>
           <w:sz w:val="18"/>
           <w:szCs w:val="18"/>
         </w:rPr>
         <w:t>Steps to run our program :</w:t>
-      </w:r>
-      <w:r>
-        <w:rPr>
-          <w:rFonts w:ascii="Menlo" w:hAnsi="Menlo" w:cs="Menlo"/>
-          <w:color w:val="000000"/>
-          <w:sz w:val="18"/>
-          <w:szCs w:val="18"/>
-        </w:rPr>
         <w:br/>
-      </w:r>
-      <w:r>
-        <w:rPr>
-          <w:rFonts w:ascii="Menlo" w:hAnsi="Menlo" w:cs="Menlo"/>
-          <w:color w:val="000000"/>
-          <w:sz w:val="18"/>
-          <w:szCs w:val="18"/>
-        </w:rPr>
         <w:br/>
         <w:t>1. Place the shared shell script "run.sh" , shared jar file and corresponding configuration file in a seperate folder for each peer.</w:t>
-      </w:r>
-      <w:r>
-        <w:rPr>
-          <w:rFonts w:ascii="Menlo" w:hAnsi="Menlo" w:cs="Menlo"/>
-          <w:color w:val="000000"/>
-          <w:sz w:val="18"/>
-          <w:szCs w:val="18"/>
-        </w:rPr>
         <w:br/>
         <w:t xml:space="preserve">   For example :</w:t>
-      </w:r>
-      <w:r>
-        <w:rPr>
-          <w:rFonts w:ascii="Menlo" w:hAnsi="Menlo" w:cs="Menlo"/>
-          <w:color w:val="000000"/>
-          <w:sz w:val="18"/>
-          <w:szCs w:val="18"/>
-        </w:rPr>
         <w:br/>
         <w:t xml:space="preserve">   if I want to create a peers running on port 52001, I will create a folders(any name) and place "run.sh" , jar file and its config file "52001config.file" in it.</w:t>
-      </w:r>
-      <w:r>
-        <w:rPr>
-          <w:rFonts w:ascii="Menlo" w:hAnsi="Menlo" w:cs="Menlo"/>
-          <w:color w:val="000000"/>
-          <w:sz w:val="18"/>
-          <w:szCs w:val="18"/>
-        </w:rPr>
         <w:br/>
         <w:t>2. Run the shell script (./run.sh)</w:t>
-      </w:r>
-      <w:r>
-        <w:rPr>
-          <w:rFonts w:ascii="Menlo" w:hAnsi="Menlo" w:cs="Menlo"/>
-          <w:color w:val="000000"/>
-          <w:sz w:val="18"/>
-          <w:szCs w:val="18"/>
-        </w:rPr>
         <w:br/>
         <w:t>3. Default config? Y/N, Say N</w:t>
-      </w:r>
-      <w:r>
-        <w:rPr>
-          <w:rFonts w:ascii="Menlo" w:hAnsi="Menlo" w:cs="Menlo"/>
-          <w:color w:val="000000"/>
-          <w:sz w:val="18"/>
-          <w:szCs w:val="18"/>
-        </w:rPr>
         <w:br/>
         <w:t>4. Enter ipaddress of the system where peer is running (if it this system itself, enter "localhost")</w:t>
-      </w:r>
-      <w:r>
-        <w:rPr>
-          <w:rFonts w:ascii="Menlo" w:hAnsi="Menlo" w:cs="Menlo"/>
-          <w:color w:val="000000"/>
-          <w:sz w:val="18"/>
-          <w:szCs w:val="18"/>
-        </w:rPr>
         <w:br/>
         <w:t>5. Enter port where this peer has to run.. (I will say 52001 if I have placed 52001config.file)</w:t>
-      </w:r>
-      <w:r>
-        <w:rPr>
-          <w:rFonts w:ascii="Menlo" w:hAnsi="Menlo" w:cs="Menlo"/>
-          <w:color w:val="000000"/>
-          <w:sz w:val="18"/>
-          <w:szCs w:val="18"/>
-        </w:rPr>
         <w:br/>
         <w:t>6. later select options accordingly</w:t>
-      </w:r>
-      <w:r>
-        <w:rPr>
-          <w:rFonts w:ascii="Menlo" w:hAnsi="Menlo" w:cs="Menlo"/>
-          <w:color w:val="000000"/>
-          <w:sz w:val="18"/>
-          <w:szCs w:val="18"/>
-        </w:rPr>
         <w:br/>
         <w:t>7. If you download any files it will be stored in "sharedFolder(ip:port)". in my case "sharedFolderlocalhost:52001"</w:t>
-      </w:r>
-      <w:r>
-        <w:rPr>
-          <w:rFonts w:ascii="Menlo" w:hAnsi="Menlo" w:cs="Menlo"/>
-          <w:color w:val="000000"/>
-          <w:sz w:val="18"/>
-          <w:szCs w:val="18"/>
-        </w:rPr>
         <w:br/>
         <w:t>8. Any file shared by this peer should also be stored in this folder.. this folder will be created on peer's bootup</w:t>
       </w:r>
     </w:p>
-    <w:p/>
-    <w:p>
-      <w:r>
-        <w:t xml:space="preserve">Example tree structure </w:t>
-      </w:r>
-      <w:r>
-        <w:t xml:space="preserve">- </w:t>
-      </w:r>
-    </w:p>
-    <w:p/>
-    <w:p>
-      <w:r>
-        <w:rPr>
-          <w:noProof/>
-        </w:rPr>
+    <w:p>
+      <w:pPr>
+        <w:pStyle w:val="Normal"/>
+        <w:rPr/>
+      </w:pPr>
+      <w:r>
+        <w:rPr/>
+      </w:r>
+    </w:p>
+    <w:p>
+      <w:pPr>
+        <w:pStyle w:val="Normal"/>
+        <w:rPr/>
+      </w:pPr>
+      <w:r>
+        <w:rPr/>
+        <w:t xml:space="preserve">Example tree structure - </w:t>
+      </w:r>
+    </w:p>
+    <w:p>
+      <w:pPr>
+        <w:pStyle w:val="Normal"/>
+        <w:rPr/>
+      </w:pPr>
+      <w:r>
+        <w:rPr/>
+      </w:r>
+    </w:p>
+    <w:p>
+      <w:pPr>
+        <w:pStyle w:val="Normal"/>
+        <w:rPr/>
+      </w:pPr>
+      <w:r>
+        <w:rPr/>
         <w:drawing>
-          <wp:inline distT="0" distB="0" distL="0" distR="0" wp14:anchorId="4CA973EC" wp14:editId="157E05D7">
-            <wp:extent cx="4076350" cy="1532238"/>
+          <wp:inline distT="0" distB="0" distL="0" distR="0">
+            <wp:extent cx="4076065" cy="1532255"/>
             <wp:effectExtent l="0" t="0" r="0" b="0"/>
-            <wp:docPr id="33" name="Picture 33"/>
+            <wp:docPr id="7" name="Picture 33" descr=""/>
             <wp:cNvGraphicFramePr>
               <a:graphicFrameLocks xmlns:a="http://schemas.openxmlformats.org/drawingml/2006/main" noChangeAspect="1"/>
             </wp:cNvGraphicFramePr>
@@ -1130,30 +1996,26 @@
               <a:graphicData uri="http://schemas.openxmlformats.org/drawingml/2006/picture">
                 <pic:pic xmlns:pic="http://schemas.openxmlformats.org/drawingml/2006/picture">
                   <pic:nvPicPr>
-                    <pic:cNvPr id="1" name=""/>
-                    <pic:cNvPicPr/>
+                    <pic:cNvPr id="7" name="Picture 33" descr=""/>
+                    <pic:cNvPicPr>
+                      <a:picLocks noChangeAspect="1" noChangeArrowheads="1"/>
+                    </pic:cNvPicPr>
                   </pic:nvPicPr>
-                  <pic:blipFill rotWithShape="1">
-                    <a:blip r:embed="rId8"/>
-                    <a:srcRect t="3944" b="14529"/>
-                    <a:stretch/>
+                  <pic:blipFill>
+                    <a:blip r:embed="rId7"/>
+                    <a:srcRect l="0" t="3945" r="0" b="14518"/>
+                    <a:stretch>
+                      <a:fillRect/>
+                    </a:stretch>
                   </pic:blipFill>
                   <pic:spPr bwMode="auto">
                     <a:xfrm>
                       <a:off x="0" y="0"/>
-                      <a:ext cx="4076700" cy="1532370"/>
+                      <a:ext cx="4076065" cy="1532255"/>
                     </a:xfrm>
                     <a:prstGeom prst="rect">
                       <a:avLst/>
                     </a:prstGeom>
-                    <a:ln>
-                      <a:noFill/>
-                    </a:ln>
-                    <a:extLst>
-                      <a:ext uri="{53640926-AAD7-44D8-BBD7-CCE9431645EC}">
-                        <a14:shadowObscured xmlns:a14="http://schemas.microsoft.com/office/drawing/2010/main"/>
-                      </a:ext>
-                    </a:extLst>
                   </pic:spPr>
                 </pic:pic>
               </a:graphicData>
@@ -1162,44 +2024,81 @@
         </w:drawing>
       </w:r>
     </w:p>
-    <w:p/>
-    <w:p/>
-    <w:p/>
-    <w:p/>
+    <w:p>
+      <w:pPr>
+        <w:pStyle w:val="Normal"/>
+        <w:rPr/>
+      </w:pPr>
+      <w:r>
+        <w:rPr/>
+      </w:r>
+    </w:p>
+    <w:p>
+      <w:pPr>
+        <w:pStyle w:val="Normal"/>
+        <w:rPr/>
+      </w:pPr>
+      <w:r>
+        <w:rPr/>
+      </w:r>
+    </w:p>
+    <w:p>
+      <w:pPr>
+        <w:pStyle w:val="Normal"/>
+        <w:rPr/>
+      </w:pPr>
+      <w:r>
+        <w:rPr/>
+      </w:r>
+    </w:p>
+    <w:p>
+      <w:pPr>
+        <w:pStyle w:val="Normal"/>
+        <w:rPr/>
+      </w:pPr>
+      <w:r>
+        <w:rPr/>
+      </w:r>
+    </w:p>
     <w:sectPr>
+      <w:type w:val="nextPage"/>
       <w:pgSz w:w="12240" w:h="15840"/>
-      <w:pgMar w:top="1440" w:right="1440" w:bottom="1440" w:left="1440" w:header="720" w:footer="720" w:gutter="0"/>
-      <w:cols w:space="720"/>
-      <w:docGrid w:linePitch="360"/>
+      <w:pgMar w:left="1440" w:right="1440" w:header="0" w:top="1440" w:footer="0" w:bottom="1440" w:gutter="0"/>
+      <w:pgNumType w:fmt="decimal"/>
+      <w:formProt w:val="false"/>
+      <w:textDirection w:val="lrTb"/>
+      <w:docGrid w:type="default" w:linePitch="360" w:charSpace="4294961151"/>
     </w:sectPr>
   </w:body>
 </w:document>
 </file>
 
 <file path=word/styles.xml><?xml version="1.0" encoding="utf-8"?>
-<w:styles xmlns:mc="http://schemas.openxmlformats.org/markup-compatibility/2006" xmlns:r="http://schemas.openxmlformats.org/officeDocument/2006/relationships" xmlns:w="http://schemas.openxmlformats.org/wordprocessingml/2006/main" xmlns:w14="http://schemas.microsoft.com/office/word/2010/wordml" xmlns:w15="http://schemas.microsoft.com/office/word/2012/wordml" mc:Ignorable="w14 w15">
+<w:styles xmlns:w="http://schemas.openxmlformats.org/wordprocessingml/2006/main" xmlns:w14="http://schemas.microsoft.com/office/word/2010/wordml" xmlns:mc="http://schemas.openxmlformats.org/markup-compatibility/2006" mc:Ignorable="w14">
   <w:docDefaults>
     <w:rPrDefault>
       <w:rPr>
-        <w:rFonts w:asciiTheme="minorHAnsi" w:eastAsiaTheme="minorHAnsi" w:hAnsiTheme="minorHAnsi" w:cstheme="minorBidi"/>
+        <w:rFonts w:ascii="Calibri" w:hAnsi="Calibri" w:eastAsia="Calibri" w:cs="" w:asciiTheme="minorHAnsi" w:cstheme="minorBidi" w:eastAsiaTheme="minorHAnsi" w:hAnsiTheme="minorHAnsi"/>
         <w:sz w:val="24"/>
         <w:szCs w:val="24"/>
         <w:lang w:val="en-US" w:eastAsia="en-US" w:bidi="ar-SA"/>
       </w:rPr>
     </w:rPrDefault>
-    <w:pPrDefault/>
+    <w:pPrDefault>
+      <w:pPr/>
+    </w:pPrDefault>
   </w:docDefaults>
   <w:latentStyles w:defLockedState="0" w:defUIPriority="99" w:defSemiHidden="0" w:defUnhideWhenUsed="0" w:defQFormat="0" w:count="382">
     <w:lsdException w:name="Normal" w:uiPriority="0" w:qFormat="1"/>
     <w:lsdException w:name="heading 1" w:uiPriority="9" w:qFormat="1"/>
-    <w:lsdException w:name="heading 2" w:semiHidden="1" w:uiPriority="9" w:unhideWhenUsed="1" w:qFormat="1"/>
-    <w:lsdException w:name="heading 3" w:semiHidden="1" w:uiPriority="9" w:unhideWhenUsed="1" w:qFormat="1"/>
-    <w:lsdException w:name="heading 4" w:semiHidden="1" w:uiPriority="9" w:unhideWhenUsed="1" w:qFormat="1"/>
-    <w:lsdException w:name="heading 5" w:semiHidden="1" w:uiPriority="9" w:unhideWhenUsed="1" w:qFormat="1"/>
-    <w:lsdException w:name="heading 6" w:semiHidden="1" w:uiPriority="9" w:unhideWhenUsed="1" w:qFormat="1"/>
-    <w:lsdException w:name="heading 7" w:semiHidden="1" w:uiPriority="9" w:unhideWhenUsed="1" w:qFormat="1"/>
-    <w:lsdException w:name="heading 8" w:semiHidden="1" w:uiPriority="9" w:unhideWhenUsed="1" w:qFormat="1"/>
-    <w:lsdException w:name="heading 9" w:semiHidden="1" w:uiPriority="9" w:unhideWhenUsed="1" w:qFormat="1"/>
+    <w:lsdException w:name="heading 2" w:uiPriority="9" w:semiHidden="1" w:unhideWhenUsed="1" w:qFormat="1"/>
+    <w:lsdException w:name="heading 3" w:uiPriority="9" w:semiHidden="1" w:unhideWhenUsed="1" w:qFormat="1"/>
+    <w:lsdException w:name="heading 4" w:uiPriority="9" w:semiHidden="1" w:unhideWhenUsed="1" w:qFormat="1"/>
+    <w:lsdException w:name="heading 5" w:uiPriority="9" w:semiHidden="1" w:unhideWhenUsed="1" w:qFormat="1"/>
+    <w:lsdException w:name="heading 6" w:uiPriority="9" w:semiHidden="1" w:unhideWhenUsed="1" w:qFormat="1"/>
+    <w:lsdException w:name="heading 7" w:uiPriority="9" w:semiHidden="1" w:unhideWhenUsed="1" w:qFormat="1"/>
+    <w:lsdException w:name="heading 8" w:uiPriority="9" w:semiHidden="1" w:unhideWhenUsed="1" w:qFormat="1"/>
+    <w:lsdException w:name="heading 9" w:uiPriority="9" w:semiHidden="1" w:unhideWhenUsed="1" w:qFormat="1"/>
     <w:lsdException w:name="index 1" w:semiHidden="1" w:unhideWhenUsed="1"/>
     <w:lsdException w:name="index 2" w:semiHidden="1" w:unhideWhenUsed="1"/>
     <w:lsdException w:name="index 3" w:semiHidden="1" w:unhideWhenUsed="1"/>
@@ -1209,22 +2108,22 @@
     <w:lsdException w:name="index 7" w:semiHidden="1" w:unhideWhenUsed="1"/>
     <w:lsdException w:name="index 8" w:semiHidden="1" w:unhideWhenUsed="1"/>
     <w:lsdException w:name="index 9" w:semiHidden="1" w:unhideWhenUsed="1"/>
-    <w:lsdException w:name="toc 1" w:semiHidden="1" w:uiPriority="39" w:unhideWhenUsed="1"/>
-    <w:lsdException w:name="toc 2" w:semiHidden="1" w:uiPriority="39" w:unhideWhenUsed="1"/>
-    <w:lsdException w:name="toc 3" w:semiHidden="1" w:uiPriority="39" w:unhideWhenUsed="1"/>
-    <w:lsdException w:name="toc 4" w:semiHidden="1" w:uiPriority="39" w:unhideWhenUsed="1"/>
-    <w:lsdException w:name="toc 5" w:semiHidden="1" w:uiPriority="39" w:unhideWhenUsed="1"/>
-    <w:lsdException w:name="toc 6" w:semiHidden="1" w:uiPriority="39" w:unhideWhenUsed="1"/>
-    <w:lsdException w:name="toc 7" w:semiHidden="1" w:uiPriority="39" w:unhideWhenUsed="1"/>
-    <w:lsdException w:name="toc 8" w:semiHidden="1" w:uiPriority="39" w:unhideWhenUsed="1"/>
-    <w:lsdException w:name="toc 9" w:semiHidden="1" w:uiPriority="39" w:unhideWhenUsed="1"/>
+    <w:lsdException w:name="toc 1" w:uiPriority="39" w:semiHidden="1" w:unhideWhenUsed="1"/>
+    <w:lsdException w:name="toc 2" w:uiPriority="39" w:semiHidden="1" w:unhideWhenUsed="1"/>
+    <w:lsdException w:name="toc 3" w:uiPriority="39" w:semiHidden="1" w:unhideWhenUsed="1"/>
+    <w:lsdException w:name="toc 4" w:uiPriority="39" w:semiHidden="1" w:unhideWhenUsed="1"/>
+    <w:lsdException w:name="toc 5" w:uiPriority="39" w:semiHidden="1" w:unhideWhenUsed="1"/>
+    <w:lsdException w:name="toc 6" w:uiPriority="39" w:semiHidden="1" w:unhideWhenUsed="1"/>
+    <w:lsdException w:name="toc 7" w:uiPriority="39" w:semiHidden="1" w:unhideWhenUsed="1"/>
+    <w:lsdException w:name="toc 8" w:uiPriority="39" w:semiHidden="1" w:unhideWhenUsed="1"/>
+    <w:lsdException w:name="toc 9" w:uiPriority="39" w:semiHidden="1" w:unhideWhenUsed="1"/>
     <w:lsdException w:name="Normal Indent" w:semiHidden="1" w:unhideWhenUsed="1"/>
     <w:lsdException w:name="footnote text" w:semiHidden="1" w:unhideWhenUsed="1"/>
     <w:lsdException w:name="annotation text" w:semiHidden="1" w:unhideWhenUsed="1"/>
     <w:lsdException w:name="header" w:semiHidden="1" w:unhideWhenUsed="1"/>
     <w:lsdException w:name="footer" w:semiHidden="1" w:unhideWhenUsed="1"/>
     <w:lsdException w:name="index heading" w:semiHidden="1" w:unhideWhenUsed="1"/>
-    <w:lsdException w:name="caption" w:semiHidden="1" w:uiPriority="35" w:unhideWhenUsed="1" w:qFormat="1"/>
+    <w:lsdException w:name="caption" w:uiPriority="35" w:semiHidden="1" w:unhideWhenUsed="1" w:qFormat="1"/>
     <w:lsdException w:name="table of figures" w:semiHidden="1" w:unhideWhenUsed="1"/>
     <w:lsdException w:name="envelope address" w:semiHidden="1" w:unhideWhenUsed="1"/>
     <w:lsdException w:name="envelope return" w:semiHidden="1" w:unhideWhenUsed="1"/>
@@ -1255,7 +2154,7 @@
     <w:lsdException w:name="Title" w:uiPriority="10" w:qFormat="1"/>
     <w:lsdException w:name="Closing" w:semiHidden="1" w:unhideWhenUsed="1"/>
     <w:lsdException w:name="Signature" w:semiHidden="1" w:unhideWhenUsed="1"/>
-    <w:lsdException w:name="Default Paragraph Font" w:semiHidden="1" w:uiPriority="1" w:unhideWhenUsed="1"/>
+    <w:lsdException w:name="Default Paragraph Font" w:uiPriority="1" w:semiHidden="1" w:unhideWhenUsed="1"/>
     <w:lsdException w:name="Body Text" w:semiHidden="1" w:unhideWhenUsed="1"/>
     <w:lsdException w:name="Body Text Indent" w:semiHidden="1" w:unhideWhenUsed="1"/>
     <w:lsdException w:name="List Continue" w:semiHidden="1" w:unhideWhenUsed="1"/>
@@ -1464,8 +2363,8 @@
     <w:lsdException w:name="Subtle Reference" w:uiPriority="31" w:qFormat="1"/>
     <w:lsdException w:name="Intense Reference" w:uiPriority="32" w:qFormat="1"/>
     <w:lsdException w:name="Book Title" w:uiPriority="33" w:qFormat="1"/>
-    <w:lsdException w:name="Bibliography" w:semiHidden="1" w:uiPriority="37" w:unhideWhenUsed="1"/>
-    <w:lsdException w:name="TOC Heading" w:semiHidden="1" w:uiPriority="39" w:unhideWhenUsed="1" w:qFormat="1"/>
+    <w:lsdException w:name="Bibliography" w:uiPriority="37" w:semiHidden="1" w:unhideWhenUsed="1"/>
+    <w:lsdException w:name="TOC Heading" w:uiPriority="39" w:semiHidden="1" w:unhideWhenUsed="1" w:qFormat="1"/>
     <w:lsdException w:name="Plain Table 1" w:uiPriority="41"/>
     <w:lsdException w:name="Plain Table 2" w:uiPriority="42"/>
     <w:lsdException w:name="Plain Table 3" w:uiPriority="43"/>
@@ -1573,58 +2472,214 @@
     <w:lsdException w:name="Mention" w:semiHidden="1" w:unhideWhenUsed="1"/>
     <w:lsdException w:name="Smart Hyperlink" w:semiHidden="1" w:unhideWhenUsed="1"/>
   </w:latentStyles>
-  <w:style w:type="paragraph" w:default="1" w:styleId="Normal">
+  <w:style w:type="paragraph" w:styleId="Normal" w:default="1">
     <w:name w:val="Normal"/>
     <w:qFormat/>
+    <w:pPr>
+      <w:widowControl/>
+      <w:bidi w:val="0"/>
+      <w:jc w:val="left"/>
+    </w:pPr>
+    <w:rPr>
+      <w:rFonts w:ascii="Calibri" w:hAnsi="Calibri" w:eastAsia="Calibri" w:cs="" w:asciiTheme="minorHAnsi" w:cstheme="minorBidi" w:eastAsiaTheme="minorHAnsi" w:hAnsiTheme="minorHAnsi"/>
+      <w:color w:val="auto"/>
+      <w:sz w:val="24"/>
+      <w:szCs w:val="24"/>
+      <w:lang w:val="en-US" w:eastAsia="en-US" w:bidi="ar-SA"/>
+    </w:rPr>
   </w:style>
   <w:style w:type="paragraph" w:styleId="Heading1">
-    <w:name w:val="heading 1"/>
+    <w:name w:val="Heading 1"/>
     <w:basedOn w:val="Normal"/>
     <w:next w:val="Normal"/>
     <w:link w:val="Heading1Char"/>
     <w:uiPriority w:val="9"/>
     <w:qFormat/>
-    <w:rsid w:val="009613D2"/>
+    <w:rsid w:val="009613d2"/>
     <w:pPr>
       <w:keepNext/>
       <w:keepLines/>
-      <w:spacing w:before="240"/>
+      <w:spacing w:before="240" w:after="0"/>
       <w:outlineLvl w:val="0"/>
     </w:pPr>
     <w:rPr>
-      <w:rFonts w:asciiTheme="majorHAnsi" w:eastAsiaTheme="majorEastAsia" w:hAnsiTheme="majorHAnsi" w:cstheme="majorBidi"/>
-      <w:color w:val="2E74B5" w:themeColor="accent1" w:themeShade="BF"/>
+      <w:rFonts w:ascii="Calibri Light" w:hAnsi="Calibri Light" w:eastAsia="ＭＳ ゴシック" w:cs="" w:asciiTheme="majorHAnsi" w:cstheme="majorBidi" w:eastAsiaTheme="majorEastAsia" w:hAnsiTheme="majorHAnsi"/>
+      <w:color w:val="2E74B5" w:themeColor="accent1" w:themeShade="bf"/>
       <w:sz w:val="32"/>
       <w:szCs w:val="32"/>
     </w:rPr>
   </w:style>
   <w:style w:type="paragraph" w:styleId="Heading2">
-    <w:name w:val="heading 2"/>
+    <w:name w:val="Heading 2"/>
     <w:basedOn w:val="Normal"/>
     <w:next w:val="Normal"/>
     <w:link w:val="Heading2Char"/>
     <w:uiPriority w:val="9"/>
     <w:unhideWhenUsed/>
     <w:qFormat/>
-    <w:rsid w:val="005F5D6B"/>
+    <w:rsid w:val="005f5d6b"/>
     <w:pPr>
       <w:keepNext/>
       <w:keepLines/>
-      <w:spacing w:before="40"/>
+      <w:spacing w:before="40" w:after="0"/>
       <w:outlineLvl w:val="1"/>
     </w:pPr>
     <w:rPr>
-      <w:rFonts w:asciiTheme="majorHAnsi" w:eastAsiaTheme="majorEastAsia" w:hAnsiTheme="majorHAnsi" w:cstheme="majorBidi"/>
-      <w:color w:val="2E74B5" w:themeColor="accent1" w:themeShade="BF"/>
+      <w:rFonts w:ascii="Calibri Light" w:hAnsi="Calibri Light" w:eastAsia="ＭＳ ゴシック" w:cs="" w:asciiTheme="majorHAnsi" w:cstheme="majorBidi" w:eastAsiaTheme="majorEastAsia" w:hAnsiTheme="majorHAnsi"/>
+      <w:color w:val="2E74B5" w:themeColor="accent1" w:themeShade="bf"/>
       <w:sz w:val="26"/>
       <w:szCs w:val="26"/>
     </w:rPr>
   </w:style>
-  <w:style w:type="character" w:default="1" w:styleId="DefaultParagraphFont">
+  <w:style w:type="character" w:styleId="DefaultParagraphFont" w:default="1">
     <w:name w:val="Default Paragraph Font"/>
     <w:uiPriority w:val="1"/>
     <w:semiHidden/>
     <w:unhideWhenUsed/>
+    <w:qFormat/>
+    <w:rPr/>
+  </w:style>
+  <w:style w:type="character" w:styleId="Heading2Char" w:customStyle="1">
+    <w:name w:val="Heading 2 Char"/>
+    <w:basedOn w:val="DefaultParagraphFont"/>
+    <w:link w:val="Heading2"/>
+    <w:uiPriority w:val="9"/>
+    <w:qFormat/>
+    <w:rsid w:val="005f5d6b"/>
+    <w:rPr>
+      <w:rFonts w:ascii="Calibri Light" w:hAnsi="Calibri Light" w:eastAsia="ＭＳ ゴシック" w:cs="" w:asciiTheme="majorHAnsi" w:cstheme="majorBidi" w:eastAsiaTheme="majorEastAsia" w:hAnsiTheme="majorHAnsi"/>
+      <w:color w:val="2E74B5" w:themeColor="accent1" w:themeShade="bf"/>
+      <w:sz w:val="26"/>
+      <w:szCs w:val="26"/>
+    </w:rPr>
+  </w:style>
+  <w:style w:type="character" w:styleId="Heading1Char" w:customStyle="1">
+    <w:name w:val="Heading 1 Char"/>
+    <w:basedOn w:val="DefaultParagraphFont"/>
+    <w:link w:val="Heading1"/>
+    <w:uiPriority w:val="9"/>
+    <w:qFormat/>
+    <w:rsid w:val="009613d2"/>
+    <w:rPr>
+      <w:rFonts w:ascii="Calibri Light" w:hAnsi="Calibri Light" w:eastAsia="ＭＳ ゴシック" w:cs="" w:asciiTheme="majorHAnsi" w:cstheme="majorBidi" w:eastAsiaTheme="majorEastAsia" w:hAnsiTheme="majorHAnsi"/>
+      <w:color w:val="2E74B5" w:themeColor="accent1" w:themeShade="bf"/>
+      <w:sz w:val="32"/>
+      <w:szCs w:val="32"/>
+    </w:rPr>
+  </w:style>
+  <w:style w:type="character" w:styleId="HTMLPreformattedChar" w:customStyle="1">
+    <w:name w:val="HTML Preformatted Char"/>
+    <w:basedOn w:val="DefaultParagraphFont"/>
+    <w:link w:val="HTMLPreformatted"/>
+    <w:uiPriority w:val="99"/>
+    <w:semiHidden/>
+    <w:qFormat/>
+    <w:rsid w:val="00797fc9"/>
+    <w:rPr>
+      <w:rFonts w:ascii="Courier New" w:hAnsi="Courier New" w:cs="Courier New"/>
+      <w:sz w:val="20"/>
+      <w:szCs w:val="20"/>
+    </w:rPr>
+  </w:style>
+  <w:style w:type="paragraph" w:styleId="Heading">
+    <w:name w:val="Heading"/>
+    <w:basedOn w:val="Normal"/>
+    <w:next w:val="TextBody"/>
+    <w:qFormat/>
+    <w:pPr>
+      <w:keepNext/>
+      <w:spacing w:before="240" w:after="120"/>
+    </w:pPr>
+    <w:rPr>
+      <w:rFonts w:ascii="Liberation Sans" w:hAnsi="Liberation Sans" w:eastAsia="Noto Sans CJK SC Regular" w:cs="FreeSans"/>
+      <w:sz w:val="28"/>
+      <w:szCs w:val="28"/>
+    </w:rPr>
+  </w:style>
+  <w:style w:type="paragraph" w:styleId="TextBody">
+    <w:name w:val="Body Text"/>
+    <w:basedOn w:val="Normal"/>
+    <w:pPr>
+      <w:spacing w:lineRule="auto" w:line="288" w:before="0" w:after="140"/>
+    </w:pPr>
+    <w:rPr/>
+  </w:style>
+  <w:style w:type="paragraph" w:styleId="List">
+    <w:name w:val="List"/>
+    <w:basedOn w:val="TextBody"/>
+    <w:pPr/>
+    <w:rPr>
+      <w:rFonts w:cs="FreeSans"/>
+    </w:rPr>
+  </w:style>
+  <w:style w:type="paragraph" w:styleId="Caption">
+    <w:name w:val="Caption"/>
+    <w:basedOn w:val="Normal"/>
+    <w:qFormat/>
+    <w:pPr>
+      <w:suppressLineNumbers/>
+      <w:spacing w:before="120" w:after="120"/>
+    </w:pPr>
+    <w:rPr>
+      <w:rFonts w:cs="FreeSans"/>
+      <w:i/>
+      <w:iCs/>
+      <w:sz w:val="24"/>
+      <w:szCs w:val="24"/>
+    </w:rPr>
+  </w:style>
+  <w:style w:type="paragraph" w:styleId="Index">
+    <w:name w:val="Index"/>
+    <w:basedOn w:val="Normal"/>
+    <w:qFormat/>
+    <w:pPr>
+      <w:suppressLineNumbers/>
+    </w:pPr>
+    <w:rPr>
+      <w:rFonts w:cs="FreeSans"/>
+    </w:rPr>
+  </w:style>
+  <w:style w:type="paragraph" w:styleId="HTMLPreformatted">
+    <w:name w:val="HTML Preformatted"/>
+    <w:basedOn w:val="Normal"/>
+    <w:link w:val="HTMLPreformattedChar"/>
+    <w:uiPriority w:val="99"/>
+    <w:semiHidden/>
+    <w:unhideWhenUsed/>
+    <w:qFormat/>
+    <w:rsid w:val="00797fc9"/>
+    <w:pPr>
+      <w:tabs>
+        <w:tab w:val="left" w:pos="916" w:leader="none"/>
+        <w:tab w:val="left" w:pos="1832" w:leader="none"/>
+        <w:tab w:val="left" w:pos="2748" w:leader="none"/>
+        <w:tab w:val="left" w:pos="3664" w:leader="none"/>
+        <w:tab w:val="left" w:pos="4580" w:leader="none"/>
+        <w:tab w:val="left" w:pos="5496" w:leader="none"/>
+        <w:tab w:val="left" w:pos="6412" w:leader="none"/>
+        <w:tab w:val="left" w:pos="7328" w:leader="none"/>
+        <w:tab w:val="left" w:pos="8244" w:leader="none"/>
+        <w:tab w:val="left" w:pos="9160" w:leader="none"/>
+        <w:tab w:val="left" w:pos="10076" w:leader="none"/>
+        <w:tab w:val="left" w:pos="10992" w:leader="none"/>
+        <w:tab w:val="left" w:pos="11908" w:leader="none"/>
+        <w:tab w:val="left" w:pos="12824" w:leader="none"/>
+        <w:tab w:val="left" w:pos="13740" w:leader="none"/>
+        <w:tab w:val="left" w:pos="14656" w:leader="none"/>
+      </w:tabs>
+    </w:pPr>
+    <w:rPr>
+      <w:rFonts w:ascii="Courier New" w:hAnsi="Courier New" w:cs="Courier New"/>
+      <w:sz w:val="20"/>
+      <w:szCs w:val="20"/>
+    </w:rPr>
+  </w:style>
+  <w:style w:type="numbering" w:styleId="NoList" w:default="1">
+    <w:name w:val="No List"/>
+    <w:uiPriority w:val="99"/>
+    <w:semiHidden/>
+    <w:unhideWhenUsed/>
+    <w:qFormat/>
   </w:style>
   <w:style w:type="table" w:default="1" w:styleId="TableNormal">
     <w:name w:val="Normal Table"/>
@@ -1641,52 +2696,20 @@
       </w:tblCellMar>
     </w:tblPr>
   </w:style>
-  <w:style w:type="numbering" w:default="1" w:styleId="NoList">
-    <w:name w:val="No List"/>
-    <w:uiPriority w:val="99"/>
-    <w:semiHidden/>
-    <w:unhideWhenUsed/>
-  </w:style>
-  <w:style w:type="character" w:customStyle="1" w:styleId="Heading2Char">
-    <w:name w:val="Heading 2 Char"/>
-    <w:basedOn w:val="DefaultParagraphFont"/>
-    <w:link w:val="Heading2"/>
-    <w:uiPriority w:val="9"/>
-    <w:rsid w:val="005F5D6B"/>
-    <w:rPr>
-      <w:rFonts w:asciiTheme="majorHAnsi" w:eastAsiaTheme="majorEastAsia" w:hAnsiTheme="majorHAnsi" w:cstheme="majorBidi"/>
-      <w:color w:val="2E74B5" w:themeColor="accent1" w:themeShade="BF"/>
-      <w:sz w:val="26"/>
-      <w:szCs w:val="26"/>
-    </w:rPr>
-  </w:style>
-  <w:style w:type="character" w:customStyle="1" w:styleId="Heading1Char">
-    <w:name w:val="Heading 1 Char"/>
-    <w:basedOn w:val="DefaultParagraphFont"/>
-    <w:link w:val="Heading1"/>
-    <w:uiPriority w:val="9"/>
-    <w:rsid w:val="009613D2"/>
-    <w:rPr>
-      <w:rFonts w:asciiTheme="majorHAnsi" w:eastAsiaTheme="majorEastAsia" w:hAnsiTheme="majorHAnsi" w:cstheme="majorBidi"/>
-      <w:color w:val="2E74B5" w:themeColor="accent1" w:themeShade="BF"/>
-      <w:sz w:val="32"/>
-      <w:szCs w:val="32"/>
-    </w:rPr>
-  </w:style>
   <w:style w:type="table" w:styleId="TableGrid">
     <w:name w:val="Table Grid"/>
     <w:basedOn w:val="TableNormal"/>
     <w:uiPriority w:val="39"/>
-    <w:rsid w:val="009613D2"/>
+    <w:rsid w:val="009613d2"/>
     <w:tblPr>
       <w:tblInd w:w="0" w:type="dxa"/>
       <w:tblBorders>
-        <w:top w:val="single" w:sz="4" w:space="0" w:color="auto"/>
-        <w:left w:val="single" w:sz="4" w:space="0" w:color="auto"/>
-        <w:bottom w:val="single" w:sz="4" w:space="0" w:color="auto"/>
-        <w:right w:val="single" w:sz="4" w:space="0" w:color="auto"/>
-        <w:insideH w:val="single" w:sz="4" w:space="0" w:color="auto"/>
-        <w:insideV w:val="single" w:sz="4" w:space="0" w:color="auto"/>
+        <w:top w:val="single" w:color="auto" w:sz="4" w:space="0"/>
+        <w:left w:val="single" w:color="auto" w:sz="4" w:space="0"/>
+        <w:bottom w:val="single" w:color="auto" w:sz="4" w:space="0"/>
+        <w:right w:val="single" w:color="auto" w:sz="4" w:space="0"/>
+        <w:insideH w:val="single" w:color="auto" w:sz="4" w:space="0"/>
+        <w:insideV w:val="single" w:color="auto" w:sz="4" w:space="0"/>
       </w:tblBorders>
       <w:tblCellMar>
         <w:top w:w="0" w:type="dxa"/>
@@ -1695,53 +2718,6 @@
         <w:right w:w="108" w:type="dxa"/>
       </w:tblCellMar>
     </w:tblPr>
-  </w:style>
-  <w:style w:type="paragraph" w:styleId="HTMLPreformatted">
-    <w:name w:val="HTML Preformatted"/>
-    <w:basedOn w:val="Normal"/>
-    <w:link w:val="HTMLPreformattedChar"/>
-    <w:uiPriority w:val="99"/>
-    <w:semiHidden/>
-    <w:unhideWhenUsed/>
-    <w:rsid w:val="00797FC9"/>
-    <w:pPr>
-      <w:tabs>
-        <w:tab w:val="left" w:pos="916"/>
-        <w:tab w:val="left" w:pos="1832"/>
-        <w:tab w:val="left" w:pos="2748"/>
-        <w:tab w:val="left" w:pos="3664"/>
-        <w:tab w:val="left" w:pos="4580"/>
-        <w:tab w:val="left" w:pos="5496"/>
-        <w:tab w:val="left" w:pos="6412"/>
-        <w:tab w:val="left" w:pos="7328"/>
-        <w:tab w:val="left" w:pos="8244"/>
-        <w:tab w:val="left" w:pos="9160"/>
-        <w:tab w:val="left" w:pos="10076"/>
-        <w:tab w:val="left" w:pos="10992"/>
-        <w:tab w:val="left" w:pos="11908"/>
-        <w:tab w:val="left" w:pos="12824"/>
-        <w:tab w:val="left" w:pos="13740"/>
-        <w:tab w:val="left" w:pos="14656"/>
-      </w:tabs>
-    </w:pPr>
-    <w:rPr>
-      <w:rFonts w:ascii="Courier New" w:hAnsi="Courier New" w:cs="Courier New"/>
-      <w:sz w:val="20"/>
-      <w:szCs w:val="20"/>
-    </w:rPr>
-  </w:style>
-  <w:style w:type="character" w:customStyle="1" w:styleId="HTMLPreformattedChar">
-    <w:name w:val="HTML Preformatted Char"/>
-    <w:basedOn w:val="DefaultParagraphFont"/>
-    <w:link w:val="HTMLPreformatted"/>
-    <w:uiPriority w:val="99"/>
-    <w:semiHidden/>
-    <w:rsid w:val="00797FC9"/>
-    <w:rPr>
-      <w:rFonts w:ascii="Courier New" w:hAnsi="Courier New" w:cs="Courier New"/>
-      <w:sz w:val="20"/>
-      <w:szCs w:val="20"/>
-    </w:rPr>
   </w:style>
 </w:styles>
 </file>

</xml_diff>